<commit_message>
modificacion del archivo 2
</commit_message>
<xml_diff>
--- a/Fase 1/Evidencias Individuales/MORA_SEBASTIAN_1.2_APT122_DiarioReflexionFase1.docx
+++ b/Fase 1/Evidencias Individuales/MORA_SEBASTIAN_1.2_APT122_DiarioReflexionFase1.docx
@@ -48,6 +48,7 @@
             <w:pPr>
               <w:pStyle w:val="Normal"/>
               <w:widowControl/>
+              <w:suppressAutoHyphens w:val="true"/>
               <w:spacing w:lineRule="auto" w:line="240" w:before="0" w:after="0"/>
               <w:jc w:val="both"/>
               <w:rPr>
@@ -59,11 +60,7 @@
               </w:rPr>
             </w:pPr>
             <w:r>
-              <w:rPr>
-                <w:rFonts w:eastAsia="Calibri" w:cs=""/>
-                <w:kern w:val="0"/>
-                <w:lang w:val="es-CL" w:eastAsia="en-US" w:bidi="ar-SA"/>
-              </w:rPr>
+              <w:rPr/>
               <w:drawing>
                 <wp:inline distT="0" distB="0" distL="0" distR="0">
                   <wp:extent cx="393700" cy="444500"/>
@@ -118,6 +115,7 @@
             <w:pPr>
               <w:pStyle w:val="Normal"/>
               <w:widowControl/>
+              <w:suppressAutoHyphens w:val="true"/>
               <w:spacing w:lineRule="auto" w:line="240" w:before="0" w:after="0"/>
               <w:jc w:val="both"/>
               <w:rPr>
@@ -142,6 +140,7 @@
             <w:pPr>
               <w:pStyle w:val="Normal"/>
               <w:widowControl/>
+              <w:suppressAutoHyphens w:val="true"/>
               <w:spacing w:lineRule="auto" w:line="240" w:before="0" w:after="0"/>
               <w:jc w:val="left"/>
               <w:rPr>
@@ -153,19 +152,18 @@
             </w:pPr>
             <w:r>
               <w:rPr>
-                <w:rFonts w:eastAsia="" w:cs="" w:eastAsiaTheme="majorEastAsia"/>
-                <w:color w:themeColor="background2" w:themeShade="80" w:val="767171"/>
-                <w:kern w:val="0"/>
-                <w:sz w:val="24"/>
-                <w:szCs w:val="24"/>
-                <w:lang w:val="es-CL" w:eastAsia="en-US" w:bidi="ar-SA"/>
-              </w:rPr>
-            </w:r>
-          </w:p>
-          <w:p>
-            <w:pPr>
-              <w:pStyle w:val="Normal"/>
-              <w:widowControl/>
+                <w:rFonts w:eastAsia="" w:eastAsiaTheme="majorEastAsia"/>
+                <w:color w:themeColor="background2" w:themeShade="80" w:val="767171"/>
+                <w:sz w:val="24"/>
+                <w:szCs w:val="24"/>
+              </w:rPr>
+            </w:r>
+          </w:p>
+          <w:p>
+            <w:pPr>
+              <w:pStyle w:val="Normal"/>
+              <w:widowControl/>
+              <w:suppressAutoHyphens w:val="true"/>
               <w:spacing w:lineRule="auto" w:line="240" w:before="0" w:after="0"/>
               <w:jc w:val="both"/>
               <w:rPr>
@@ -341,6 +339,7 @@
             <w:pPr>
               <w:pStyle w:val="Normal"/>
               <w:widowControl/>
+              <w:suppressAutoHyphens w:val="true"/>
               <w:spacing w:lineRule="auto" w:line="240" w:before="0" w:after="0"/>
               <w:jc w:val="left"/>
               <w:rPr>
@@ -385,6 +384,7 @@
             <w:pPr>
               <w:pStyle w:val="Normal"/>
               <w:widowControl/>
+              <w:suppressAutoHyphens w:val="true"/>
               <w:spacing w:lineRule="auto" w:line="240" w:before="0" w:after="0"/>
               <w:jc w:val="left"/>
               <w:rPr>
@@ -396,19 +396,18 @@
             </w:pPr>
             <w:r>
               <w:rPr>
-                <w:rFonts w:eastAsia="" w:cs="" w:eastAsiaTheme="majorEastAsia"/>
-                <w:color w:themeColor="background2" w:themeShade="80" w:val="767171"/>
-                <w:kern w:val="0"/>
-                <w:sz w:val="24"/>
-                <w:szCs w:val="24"/>
-                <w:lang w:val="es-CL" w:eastAsia="en-US" w:bidi="ar-SA"/>
-              </w:rPr>
-            </w:r>
-          </w:p>
-          <w:p>
-            <w:pPr>
-              <w:pStyle w:val="Normal"/>
-              <w:widowControl/>
+                <w:rFonts w:eastAsia="" w:eastAsiaTheme="majorEastAsia"/>
+                <w:color w:themeColor="background2" w:themeShade="80" w:val="767171"/>
+                <w:sz w:val="24"/>
+                <w:szCs w:val="24"/>
+              </w:rPr>
+            </w:r>
+          </w:p>
+          <w:p>
+            <w:pPr>
+              <w:pStyle w:val="Normal"/>
+              <w:widowControl/>
+              <w:suppressAutoHyphens w:val="true"/>
               <w:spacing w:lineRule="auto" w:line="240" w:before="0" w:after="0"/>
               <w:jc w:val="left"/>
               <w:rPr>
@@ -426,13 +425,14 @@
                 <w:szCs w:val="24"/>
                 <w:lang w:val="es-CL" w:eastAsia="en-US" w:bidi="ar-SA"/>
               </w:rPr>
-              <w:t xml:space="preserve">¿Cuáles son las asignaturas o certificados que más te gustaron y/o se relacionan con tus intereses profesionales? ¿Qué es lo que más te gustó de cada uno? </w:t>
-            </w:r>
-          </w:p>
-          <w:p>
-            <w:pPr>
-              <w:pStyle w:val="Normal"/>
-              <w:widowControl/>
+              <w:t>¿Cuáles son las asignaturas o certificados que más te gustaron y/o se relacionan con tus intereses profesionales? ¿Qué es lo que más te gustó de cada uno?</w:t>
+            </w:r>
+          </w:p>
+          <w:p>
+            <w:pPr>
+              <w:pStyle w:val="Normal"/>
+              <w:widowControl/>
+              <w:suppressAutoHyphens w:val="true"/>
               <w:spacing w:lineRule="auto" w:line="240" w:before="0" w:after="0"/>
               <w:jc w:val="left"/>
               <w:rPr>
@@ -451,13 +451,17 @@
                 <w:szCs w:val="24"/>
                 <w:lang w:val="es-CL" w:eastAsia="en-US" w:bidi="ar-SA"/>
               </w:rPr>
-              <w:t xml:space="preserve">Me gustaron bastante los ramos enfocados a la rama de base de datos en especial el de modelamiento de base de datos, lo que mas me gusto fue el poder armas una base de datos desde 0, también la consulta de base de datos, el poder obtener información de las tablas  y como generar los scripts para eso es bastante entretenido e interesante </w:t>
-            </w:r>
-          </w:p>
-          <w:p>
-            <w:pPr>
-              <w:pStyle w:val="Normal"/>
-              <w:widowControl/>
+              <w:t>Las asignaturas que más me han gustado y que están directamente relacionadas con mis intereses profesionales son las enfocadas en la rama de bases de datos. Particularmente, el curso de Modelamiento de Bases de Datos me resultó fascinante, ya que me permitió construir una base de datos desde cero, lo que me dio una comprensión profunda de su estructura y organización.</w:t>
+              <w:br/>
+              <w:br/>
+              <w:t>Además, las asignaturas de Consulta de Bases de Datos también fueron de mis favoritas. Disfruté mucho el proceso de extraer información de las tablas y crear scripts eficientes para hacer consultas complejas. Encontré especialmente interesante la manera en que se pueden optimizar estas consultas para mejorar el rendimiento, lo que me permitió ver el impacto real que tiene un buen diseño de base de datos en la eficacia de una aplicación.</w:t>
+            </w:r>
+          </w:p>
+          <w:p>
+            <w:pPr>
+              <w:pStyle w:val="Normal"/>
+              <w:widowControl/>
+              <w:suppressAutoHyphens w:val="true"/>
               <w:spacing w:lineRule="auto" w:line="240" w:before="0" w:after="0"/>
               <w:jc w:val="left"/>
               <w:rPr>
@@ -469,19 +473,18 @@
             </w:pPr>
             <w:r>
               <w:rPr>
-                <w:rFonts w:eastAsia="" w:cs="" w:eastAsiaTheme="majorEastAsia"/>
-                <w:color w:themeColor="background2" w:themeShade="80" w:val="767171"/>
-                <w:kern w:val="0"/>
-                <w:sz w:val="24"/>
-                <w:szCs w:val="24"/>
-                <w:lang w:val="es-CL" w:eastAsia="en-US" w:bidi="ar-SA"/>
-              </w:rPr>
-            </w:r>
-          </w:p>
-          <w:p>
-            <w:pPr>
-              <w:pStyle w:val="Normal"/>
-              <w:widowControl/>
+                <w:rFonts w:eastAsia="" w:eastAsiaTheme="majorEastAsia"/>
+                <w:color w:themeColor="background2" w:themeShade="80" w:val="767171"/>
+                <w:sz w:val="24"/>
+                <w:szCs w:val="24"/>
+              </w:rPr>
+            </w:r>
+          </w:p>
+          <w:p>
+            <w:pPr>
+              <w:pStyle w:val="Normal"/>
+              <w:widowControl/>
+              <w:suppressAutoHyphens w:val="true"/>
               <w:spacing w:lineRule="auto" w:line="240" w:before="0" w:after="0"/>
               <w:jc w:val="left"/>
               <w:rPr>
@@ -493,43 +496,18 @@
             </w:pPr>
             <w:r>
               <w:rPr>
-                <w:rFonts w:eastAsia="" w:cs="" w:eastAsiaTheme="majorEastAsia"/>
-                <w:color w:themeColor="background2" w:themeShade="80" w:val="767171"/>
-                <w:kern w:val="0"/>
-                <w:sz w:val="24"/>
-                <w:szCs w:val="24"/>
-                <w:lang w:val="es-CL" w:eastAsia="en-US" w:bidi="ar-SA"/>
-              </w:rPr>
-            </w:r>
-          </w:p>
-          <w:p>
-            <w:pPr>
-              <w:pStyle w:val="Normal"/>
-              <w:widowControl/>
-              <w:spacing w:lineRule="auto" w:line="240" w:before="0" w:after="0"/>
-              <w:jc w:val="left"/>
-              <w:rPr>
-                <w:rFonts w:eastAsia="" w:eastAsiaTheme="majorEastAsia"/>
-                <w:color w:themeColor="background2" w:themeShade="80" w:val="767171"/>
-                <w:sz w:val="24"/>
-                <w:szCs w:val="24"/>
-              </w:rPr>
-            </w:pPr>
-            <w:r>
-              <w:rPr>
-                <w:rFonts w:eastAsia="" w:cs="" w:eastAsiaTheme="majorEastAsia"/>
-                <w:color w:themeColor="background2" w:themeShade="80" w:val="767171"/>
-                <w:kern w:val="0"/>
-                <w:sz w:val="24"/>
-                <w:szCs w:val="24"/>
-                <w:lang w:val="es-CL" w:eastAsia="en-US" w:bidi="ar-SA"/>
-              </w:rPr>
-            </w:r>
-          </w:p>
-          <w:p>
-            <w:pPr>
-              <w:pStyle w:val="Normal"/>
-              <w:widowControl/>
+                <w:rFonts w:eastAsia="" w:eastAsiaTheme="majorEastAsia"/>
+                <w:color w:themeColor="background2" w:themeShade="80" w:val="767171"/>
+                <w:sz w:val="24"/>
+                <w:szCs w:val="24"/>
+              </w:rPr>
+            </w:r>
+          </w:p>
+          <w:p>
+            <w:pPr>
+              <w:pStyle w:val="Normal"/>
+              <w:widowControl/>
+              <w:suppressAutoHyphens w:val="true"/>
               <w:spacing w:lineRule="auto" w:line="240" w:before="0" w:after="0"/>
               <w:jc w:val="left"/>
               <w:rPr>
@@ -554,6 +532,7 @@
             <w:pPr>
               <w:pStyle w:val="Normal"/>
               <w:widowControl/>
+              <w:suppressAutoHyphens w:val="true"/>
               <w:spacing w:lineRule="auto" w:line="240" w:before="0" w:after="0"/>
               <w:jc w:val="left"/>
               <w:rPr>
@@ -572,13 +551,17 @@
                 <w:szCs w:val="24"/>
                 <w:lang w:val="es-CL" w:eastAsia="en-US" w:bidi="ar-SA"/>
               </w:rPr>
-              <w:t xml:space="preserve">El certificado del modulo de de base de datos y el de gestión de proyectos pero a mi parecer no suman tanto al momento de colocarlos en un CV debido a que solo son certificados del instituto y no tanto de otra institución </w:t>
-            </w:r>
-          </w:p>
-          <w:p>
-            <w:pPr>
-              <w:pStyle w:val="Normal"/>
-              <w:widowControl/>
+              <w:t>Considero que las certificaciones obtenidas en los módulos de Base de Datos y Gestión de Proyectos tienen valor en términos de respaldo académico y como evidencia de las competencias adquiridas durante la carrera. Sin embargo, en mi opinión, su peso en un currículum es limitado, ya que provienen del propio instituto y no de una entidad externa reconocida a nivel industrial o internacional.</w:t>
+              <w:br/>
+              <w:br/>
+              <w:t>Por tanto, aunque son útiles para demostrar conocimientos específicos, creo que su impacto es menor comparado con certificaciones otorgadas por organizaciones reconocidas en el campo de la tecnología, como Oracle, Microsoft o PMI. Estas últimas suelen tener un mayor reconocimiento en el mercado laboral y pueden ser un factor diferenciador al competir por oportunidades profesionales.</w:t>
+            </w:r>
+          </w:p>
+          <w:p>
+            <w:pPr>
+              <w:pStyle w:val="Normal"/>
+              <w:widowControl/>
+              <w:suppressAutoHyphens w:val="true"/>
               <w:spacing w:lineRule="auto" w:line="240" w:before="0" w:after="0"/>
               <w:jc w:val="left"/>
               <w:rPr>
@@ -590,19 +573,18 @@
             </w:pPr>
             <w:r>
               <w:rPr>
-                <w:rFonts w:eastAsia="" w:cs="" w:eastAsiaTheme="majorEastAsia"/>
-                <w:color w:themeColor="background2" w:themeShade="80" w:val="767171"/>
-                <w:kern w:val="0"/>
-                <w:sz w:val="24"/>
-                <w:szCs w:val="24"/>
-                <w:lang w:val="es-CL" w:eastAsia="en-US" w:bidi="ar-SA"/>
-              </w:rPr>
-            </w:r>
-          </w:p>
-          <w:p>
-            <w:pPr>
-              <w:pStyle w:val="Normal"/>
-              <w:widowControl/>
+                <w:rFonts w:eastAsia="" w:eastAsiaTheme="majorEastAsia"/>
+                <w:color w:themeColor="background2" w:themeShade="80" w:val="767171"/>
+                <w:sz w:val="24"/>
+                <w:szCs w:val="24"/>
+              </w:rPr>
+            </w:r>
+          </w:p>
+          <w:p>
+            <w:pPr>
+              <w:pStyle w:val="Normal"/>
+              <w:widowControl/>
+              <w:suppressAutoHyphens w:val="true"/>
               <w:spacing w:lineRule="auto" w:line="240" w:before="0" w:after="0"/>
               <w:jc w:val="left"/>
               <w:rPr>
@@ -614,19 +596,18 @@
             </w:pPr>
             <w:r>
               <w:rPr>
-                <w:rFonts w:eastAsia="" w:cs="" w:eastAsiaTheme="majorEastAsia"/>
-                <w:color w:themeColor="background2" w:themeShade="80" w:val="767171"/>
-                <w:kern w:val="0"/>
-                <w:sz w:val="24"/>
-                <w:szCs w:val="24"/>
-                <w:lang w:val="es-CL" w:eastAsia="en-US" w:bidi="ar-SA"/>
-              </w:rPr>
-            </w:r>
-          </w:p>
-          <w:p>
-            <w:pPr>
-              <w:pStyle w:val="Normal"/>
-              <w:widowControl/>
+                <w:rFonts w:eastAsia="" w:eastAsiaTheme="majorEastAsia"/>
+                <w:color w:themeColor="background2" w:themeShade="80" w:val="767171"/>
+                <w:sz w:val="24"/>
+                <w:szCs w:val="24"/>
+              </w:rPr>
+            </w:r>
+          </w:p>
+          <w:p>
+            <w:pPr>
+              <w:pStyle w:val="Normal"/>
+              <w:widowControl/>
+              <w:suppressAutoHyphens w:val="true"/>
               <w:spacing w:lineRule="auto" w:line="240" w:before="0" w:after="0"/>
               <w:jc w:val="left"/>
               <w:rPr>
@@ -638,19 +619,18 @@
             </w:pPr>
             <w:r>
               <w:rPr>
-                <w:rFonts w:eastAsia="" w:cs="" w:eastAsiaTheme="majorEastAsia"/>
-                <w:color w:themeColor="background2" w:themeShade="80" w:val="767171"/>
-                <w:kern w:val="0"/>
-                <w:sz w:val="24"/>
-                <w:szCs w:val="24"/>
-                <w:lang w:val="es-CL" w:eastAsia="en-US" w:bidi="ar-SA"/>
-              </w:rPr>
-            </w:r>
-          </w:p>
-          <w:p>
-            <w:pPr>
-              <w:pStyle w:val="Normal"/>
-              <w:widowControl/>
+                <w:rFonts w:eastAsia="" w:eastAsiaTheme="majorEastAsia"/>
+                <w:color w:themeColor="background2" w:themeShade="80" w:val="767171"/>
+                <w:sz w:val="24"/>
+                <w:szCs w:val="24"/>
+              </w:rPr>
+            </w:r>
+          </w:p>
+          <w:p>
+            <w:pPr>
+              <w:pStyle w:val="Normal"/>
+              <w:widowControl/>
+              <w:suppressAutoHyphens w:val="true"/>
               <w:spacing w:lineRule="auto" w:line="240" w:before="0" w:after="0"/>
               <w:jc w:val="left"/>
               <w:rPr>
@@ -662,43 +642,18 @@
             </w:pPr>
             <w:r>
               <w:rPr>
-                <w:rFonts w:eastAsia="" w:cs="" w:eastAsiaTheme="majorEastAsia"/>
-                <w:color w:themeColor="background2" w:themeShade="80" w:val="767171"/>
-                <w:kern w:val="0"/>
-                <w:sz w:val="24"/>
-                <w:szCs w:val="24"/>
-                <w:lang w:val="es-CL" w:eastAsia="en-US" w:bidi="ar-SA"/>
-              </w:rPr>
-            </w:r>
-          </w:p>
-          <w:p>
-            <w:pPr>
-              <w:pStyle w:val="Normal"/>
-              <w:widowControl/>
-              <w:spacing w:lineRule="auto" w:line="240" w:before="0" w:after="0"/>
-              <w:jc w:val="left"/>
-              <w:rPr>
-                <w:rFonts w:eastAsia="" w:eastAsiaTheme="majorEastAsia"/>
-                <w:color w:themeColor="background2" w:themeShade="80" w:val="767171"/>
-                <w:sz w:val="24"/>
-                <w:szCs w:val="24"/>
-              </w:rPr>
-            </w:pPr>
-            <w:r>
-              <w:rPr>
-                <w:rFonts w:eastAsia="" w:cs="" w:eastAsiaTheme="majorEastAsia"/>
-                <w:color w:themeColor="background2" w:themeShade="80" w:val="767171"/>
-                <w:kern w:val="0"/>
-                <w:sz w:val="24"/>
-                <w:szCs w:val="24"/>
-                <w:lang w:val="es-CL" w:eastAsia="en-US" w:bidi="ar-SA"/>
-              </w:rPr>
-            </w:r>
-          </w:p>
-          <w:p>
-            <w:pPr>
-              <w:pStyle w:val="Normal"/>
-              <w:widowControl/>
+                <w:rFonts w:eastAsia="" w:eastAsiaTheme="majorEastAsia"/>
+                <w:color w:themeColor="background2" w:themeShade="80" w:val="767171"/>
+                <w:sz w:val="24"/>
+                <w:szCs w:val="24"/>
+              </w:rPr>
+            </w:r>
+          </w:p>
+          <w:p>
+            <w:pPr>
+              <w:pStyle w:val="Normal"/>
+              <w:widowControl/>
+              <w:suppressAutoHyphens w:val="true"/>
               <w:spacing w:lineRule="auto" w:line="240" w:before="0" w:after="0"/>
               <w:jc w:val="both"/>
               <w:rPr>
@@ -710,21 +665,17 @@
             </w:pPr>
             <w:r>
               <w:rPr>
-                <w:rFonts w:eastAsia="Calibri" w:cs=""/>
                 <w:b/>
                 <w:bCs/>
                 <w:color w:themeColor="accent1" w:themeShade="80" w:val="1F4E79"/>
-                <w:kern w:val="0"/>
-                <w:sz w:val="22"/>
-                <w:szCs w:val="22"/>
-                <w:lang w:val="es-CL" w:eastAsia="en-US" w:bidi="ar-SA"/>
-              </w:rPr>
-            </w:r>
-          </w:p>
-          <w:p>
-            <w:pPr>
-              <w:pStyle w:val="Normal"/>
-              <w:widowControl/>
+              </w:rPr>
+            </w:r>
+          </w:p>
+          <w:p>
+            <w:pPr>
+              <w:pStyle w:val="Normal"/>
+              <w:widowControl/>
+              <w:suppressAutoHyphens w:val="true"/>
               <w:spacing w:lineRule="auto" w:line="240" w:before="0" w:after="0"/>
               <w:jc w:val="both"/>
               <w:rPr>
@@ -736,21 +687,17 @@
             </w:pPr>
             <w:r>
               <w:rPr>
-                <w:rFonts w:eastAsia="Calibri" w:cs=""/>
                 <w:b/>
                 <w:bCs/>
                 <w:color w:themeColor="accent1" w:themeShade="80" w:val="1F4E79"/>
-                <w:kern w:val="0"/>
-                <w:sz w:val="22"/>
-                <w:szCs w:val="22"/>
-                <w:lang w:val="es-CL" w:eastAsia="en-US" w:bidi="ar-SA"/>
-              </w:rPr>
-            </w:r>
-          </w:p>
-          <w:p>
-            <w:pPr>
-              <w:pStyle w:val="Normal"/>
-              <w:widowControl/>
+              </w:rPr>
+            </w:r>
+          </w:p>
+          <w:p>
+            <w:pPr>
+              <w:pStyle w:val="Normal"/>
+              <w:widowControl/>
+              <w:suppressAutoHyphens w:val="true"/>
               <w:spacing w:lineRule="auto" w:line="240" w:before="0" w:after="0"/>
               <w:jc w:val="both"/>
               <w:rPr>
@@ -762,21 +709,17 @@
             </w:pPr>
             <w:r>
               <w:rPr>
-                <w:rFonts w:eastAsia="Calibri" w:cs=""/>
                 <w:b/>
                 <w:bCs/>
                 <w:color w:themeColor="accent1" w:themeShade="80" w:val="1F4E79"/>
-                <w:kern w:val="0"/>
-                <w:sz w:val="22"/>
-                <w:szCs w:val="22"/>
-                <w:lang w:val="es-CL" w:eastAsia="en-US" w:bidi="ar-SA"/>
-              </w:rPr>
-            </w:r>
-          </w:p>
-          <w:p>
-            <w:pPr>
-              <w:pStyle w:val="Normal"/>
-              <w:widowControl/>
+              </w:rPr>
+            </w:r>
+          </w:p>
+          <w:p>
+            <w:pPr>
+              <w:pStyle w:val="Normal"/>
+              <w:widowControl/>
+              <w:suppressAutoHyphens w:val="true"/>
               <w:spacing w:lineRule="auto" w:line="240" w:before="0" w:after="0"/>
               <w:jc w:val="both"/>
               <w:rPr>
@@ -788,14 +731,9 @@
             </w:pPr>
             <w:r>
               <w:rPr>
-                <w:rFonts w:eastAsia="Calibri" w:cs=""/>
                 <w:b/>
                 <w:bCs/>
                 <w:color w:themeColor="accent1" w:themeShade="80" w:val="1F4E79"/>
-                <w:kern w:val="0"/>
-                <w:sz w:val="22"/>
-                <w:szCs w:val="22"/>
-                <w:lang w:val="es-CL" w:eastAsia="en-US" w:bidi="ar-SA"/>
               </w:rPr>
             </w:r>
           </w:p>
@@ -944,6 +882,7 @@
             <w:pPr>
               <w:pStyle w:val="Normal"/>
               <w:widowControl/>
+              <w:suppressAutoHyphens w:val="true"/>
               <w:spacing w:lineRule="auto" w:line="240" w:before="0" w:after="0"/>
               <w:jc w:val="both"/>
               <w:rPr>
@@ -1077,6 +1016,7 @@
             <w:pPr>
               <w:pStyle w:val="Normal"/>
               <w:widowControl/>
+              <w:suppressAutoHyphens w:val="true"/>
               <w:spacing w:lineRule="auto" w:line="240" w:before="0" w:after="0"/>
               <w:jc w:val="both"/>
               <w:rPr>
@@ -1088,12 +1028,10 @@
             </w:pPr>
             <w:r>
               <w:rPr>
-                <w:rFonts w:eastAsia="" w:cs="" w:eastAsiaTheme="majorEastAsia"/>
-                <w:color w:themeColor="background2" w:themeShade="80" w:val="767171"/>
-                <w:kern w:val="0"/>
-                <w:sz w:val="24"/>
-                <w:szCs w:val="24"/>
-                <w:lang w:val="es-CL" w:eastAsia="en-US" w:bidi="ar-SA"/>
+                <w:rFonts w:eastAsia="" w:eastAsiaTheme="majorEastAsia"/>
+                <w:color w:themeColor="background2" w:themeShade="80" w:val="767171"/>
+                <w:sz w:val="24"/>
+                <w:szCs w:val="24"/>
               </w:rPr>
             </w:r>
           </w:p>
@@ -1109,6 +1047,7 @@
                 <w:tab w:val="clear" w:pos="708"/>
                 <w:tab w:val="left" w:pos="454" w:leader="none"/>
               </w:tabs>
+              <w:suppressAutoHyphens w:val="true"/>
               <w:spacing w:lineRule="auto" w:line="240" w:before="0" w:after="0"/>
               <w:ind w:hanging="283" w:left="454"/>
               <w:contextualSpacing/>
@@ -1128,7 +1067,7 @@
                 <w:szCs w:val="24"/>
                 <w:lang w:val="es-CL" w:eastAsia="en-US" w:bidi="ar-SA"/>
               </w:rPr>
-              <w:t xml:space="preserve">¿Cuáles consideras que tienes más desarrolladas y te sientes más seguro aplicando? ¿En cuáles te sientes más débil y requieren ser fortalecidas? </w:t>
+              <w:t>¿Cuáles consideras que tienes más desarrolladas y te sientes más seguro aplicando? ¿En cuáles te sientes más débil y requieren ser fortalecidas?</w:t>
             </w:r>
           </w:p>
           <w:p>
@@ -1139,6 +1078,7 @@
                 <w:tab w:val="clear" w:pos="708"/>
                 <w:tab w:val="left" w:pos="454" w:leader="none"/>
               </w:tabs>
+              <w:suppressAutoHyphens w:val="true"/>
               <w:spacing w:lineRule="auto" w:line="240" w:before="0" w:after="0"/>
               <w:jc w:val="both"/>
               <w:rPr>
@@ -1150,12 +1090,10 @@
             </w:pPr>
             <w:r>
               <w:rPr>
-                <w:rFonts w:eastAsia="" w:cs="" w:eastAsiaTheme="majorEastAsia"/>
-                <w:color w:themeColor="background2" w:themeShade="80" w:val="767171"/>
-                <w:kern w:val="0"/>
-                <w:sz w:val="24"/>
-                <w:szCs w:val="24"/>
-                <w:lang w:val="es-CL" w:eastAsia="en-US" w:bidi="ar-SA"/>
+                <w:rFonts w:eastAsia="" w:eastAsiaTheme="majorEastAsia"/>
+                <w:color w:themeColor="background2" w:themeShade="80" w:val="767171"/>
+                <w:sz w:val="24"/>
+                <w:szCs w:val="24"/>
               </w:rPr>
             </w:r>
           </w:p>
@@ -1167,6 +1105,7 @@
                 <w:tab w:val="clear" w:pos="708"/>
                 <w:tab w:val="left" w:pos="454" w:leader="none"/>
               </w:tabs>
+              <w:suppressAutoHyphens w:val="true"/>
               <w:spacing w:lineRule="auto" w:line="240" w:before="0" w:after="0"/>
               <w:jc w:val="both"/>
               <w:rPr>
@@ -1178,13 +1117,15 @@
             </w:pPr>
             <w:r>
               <w:rPr>
-                <w:rFonts w:eastAsia="" w:cs="" w:eastAsiaTheme="majorEastAsia"/>
-                <w:color w:themeColor="background2" w:themeShade="80" w:val="767171"/>
-                <w:kern w:val="0"/>
-                <w:sz w:val="24"/>
-                <w:szCs w:val="24"/>
-                <w:lang w:val="es-CL" w:eastAsia="en-US" w:bidi="ar-SA"/>
-              </w:rPr>
+                <w:rFonts w:eastAsia="" w:eastAsiaTheme="majorEastAsia"/>
+                <w:color w:themeColor="background2" w:themeShade="80" w:val="767171"/>
+                <w:sz w:val="24"/>
+                <w:szCs w:val="24"/>
+              </w:rPr>
+              <w:t>Considero que las competencias en las que me siento más seguro y que tengo más desarrolladas son Ética Profesional y Comunicación. Me resulta natural integrar principios éticos en mi trabajo, asegurando que mis decisiones y acciones sean siempre alineadas con valores profesionales. Además, la capacidad de comunicarme de manera efectiva en diferentes contextos y a través de distintos medios es una fortaleza que me ha permitido colaborar eficazmente y mantener buenas relaciones laborales en entornos diversos.</w:t>
+              <w:br/>
+              <w:br/>
+              <w:t>Por otro lado, siento que necesito fortalecer mi competencia en Trabajo en Equipos Multidisciplinarios. Aunque puedo colaborar y aportar en equipo, reconozco que hay margen de mejora en cuanto a la coordinación y la integración de diferentes perspectivas en proyectos complejos. Quiero mejorar mi capacidad para facilitar la sinergia entre miembros de equipos con diferentes especialidades, lo cual es crucial para el éxito en proyectos de gran escala.</w:t>
             </w:r>
           </w:p>
           <w:p>
@@ -1195,6 +1136,7 @@
                 <w:tab w:val="clear" w:pos="708"/>
                 <w:tab w:val="left" w:pos="454" w:leader="none"/>
               </w:tabs>
+              <w:suppressAutoHyphens w:val="true"/>
               <w:spacing w:lineRule="auto" w:line="240" w:before="0" w:after="0"/>
               <w:jc w:val="both"/>
               <w:rPr>
@@ -1206,12 +1148,10 @@
             </w:pPr>
             <w:r>
               <w:rPr>
-                <w:rFonts w:eastAsia="" w:cs="" w:eastAsiaTheme="majorEastAsia"/>
-                <w:color w:themeColor="background2" w:themeShade="80" w:val="767171"/>
-                <w:kern w:val="0"/>
-                <w:sz w:val="24"/>
-                <w:szCs w:val="24"/>
-                <w:lang w:val="es-CL" w:eastAsia="en-US" w:bidi="ar-SA"/>
+                <w:rFonts w:eastAsia="" w:eastAsiaTheme="majorEastAsia"/>
+                <w:color w:themeColor="background2" w:themeShade="80" w:val="767171"/>
+                <w:sz w:val="24"/>
+                <w:szCs w:val="24"/>
               </w:rPr>
             </w:r>
           </w:p>
@@ -1223,6 +1163,7 @@
                 <w:tab w:val="clear" w:pos="708"/>
                 <w:tab w:val="left" w:pos="454" w:leader="none"/>
               </w:tabs>
+              <w:suppressAutoHyphens w:val="true"/>
               <w:spacing w:lineRule="auto" w:line="240" w:before="0" w:after="0"/>
               <w:jc w:val="both"/>
               <w:rPr>
@@ -1233,27 +1174,7 @@
               </w:rPr>
             </w:pPr>
             <w:r>
-              <w:rPr>
-                <w:rStyle w:val="Strong"/>
-                <w:rFonts w:eastAsia="" w:cs="" w:eastAsiaTheme="majorEastAsia"/>
-                <w:color w:themeColor="background2" w:themeShade="80" w:val="767171"/>
-                <w:kern w:val="0"/>
-                <w:sz w:val="24"/>
-                <w:szCs w:val="24"/>
-                <w:lang w:val="es-CL" w:eastAsia="en-US" w:bidi="ar-SA"/>
-              </w:rPr>
-              <w:t>Ética Profesional y Comunicación</w:t>
-            </w:r>
-            <w:r>
-              <w:rPr>
-                <w:rFonts w:eastAsia="" w:cs="" w:eastAsiaTheme="majorEastAsia"/>
-                <w:color w:themeColor="background2" w:themeShade="80" w:val="767171"/>
-                <w:kern w:val="0"/>
-                <w:sz w:val="24"/>
-                <w:szCs w:val="24"/>
-                <w:lang w:val="es-CL" w:eastAsia="en-US" w:bidi="ar-SA"/>
-              </w:rPr>
-              <w:t xml:space="preserve">: Integran principios éticos en su trabajo y son capaces de comunicarse de manera efectiva en diversos contextos y a través de distintos medios, dentro de un entorno global. </w:t>
+              <w:rPr/>
             </w:r>
           </w:p>
           <w:p>
@@ -1264,6 +1185,7 @@
                 <w:tab w:val="clear" w:pos="708"/>
                 <w:tab w:val="left" w:pos="454" w:leader="none"/>
               </w:tabs>
+              <w:suppressAutoHyphens w:val="true"/>
               <w:spacing w:lineRule="auto" w:line="240" w:before="0" w:after="0"/>
               <w:jc w:val="both"/>
               <w:rPr>
@@ -1275,12 +1197,10 @@
             </w:pPr>
             <w:r>
               <w:rPr>
-                <w:rFonts w:eastAsia="" w:cs="" w:eastAsiaTheme="majorEastAsia"/>
-                <w:color w:themeColor="background2" w:themeShade="80" w:val="767171"/>
-                <w:kern w:val="0"/>
-                <w:sz w:val="24"/>
-                <w:szCs w:val="24"/>
-                <w:lang w:val="es-CL" w:eastAsia="en-US" w:bidi="ar-SA"/>
+                <w:rFonts w:eastAsia="" w:eastAsiaTheme="majorEastAsia"/>
+                <w:color w:themeColor="background2" w:themeShade="80" w:val="767171"/>
+                <w:sz w:val="24"/>
+                <w:szCs w:val="24"/>
               </w:rPr>
             </w:r>
           </w:p>
@@ -1292,6 +1212,7 @@
                 <w:tab w:val="clear" w:pos="708"/>
                 <w:tab w:val="left" w:pos="454" w:leader="none"/>
               </w:tabs>
+              <w:suppressAutoHyphens w:val="true"/>
               <w:spacing w:lineRule="auto" w:line="240" w:before="0" w:after="0"/>
               <w:jc w:val="both"/>
               <w:rPr>
@@ -1303,38 +1224,11 @@
             </w:pPr>
             <w:r>
               <w:rPr>
-                <w:rStyle w:val="Strong"/>
-                <w:rFonts w:eastAsia="" w:cs="" w:eastAsiaTheme="majorEastAsia"/>
-                <w:color w:themeColor="background2" w:themeShade="80" w:val="767171"/>
-                <w:kern w:val="0"/>
-                <w:sz w:val="24"/>
-                <w:szCs w:val="24"/>
-                <w:lang w:val="es-CL" w:eastAsia="en-US" w:bidi="ar-SA"/>
-              </w:rPr>
-              <w:t>t</w:t>
-            </w:r>
-            <w:r>
-              <w:rPr>
-                <w:rStyle w:val="Strong"/>
-                <w:rFonts w:eastAsia="" w:cs="" w:eastAsiaTheme="majorEastAsia"/>
-                <w:color w:themeColor="background2" w:themeShade="80" w:val="767171"/>
-                <w:kern w:val="0"/>
-                <w:sz w:val="24"/>
-                <w:szCs w:val="24"/>
-                <w:lang w:val="es-CL" w:eastAsia="en-US" w:bidi="ar-SA"/>
-              </w:rPr>
-              <w:t>rabajo en Equipos Multidisciplinarios</w:t>
-            </w:r>
-            <w:r>
-              <w:rPr>
-                <w:rFonts w:eastAsia="" w:cs="" w:eastAsiaTheme="majorEastAsia"/>
-                <w:color w:themeColor="background2" w:themeShade="80" w:val="767171"/>
-                <w:kern w:val="0"/>
-                <w:sz w:val="24"/>
-                <w:szCs w:val="24"/>
-                <w:lang w:val="es-CL" w:eastAsia="en-US" w:bidi="ar-SA"/>
-              </w:rPr>
-              <w:t xml:space="preserve">: Colaboran de manera efectiva en equipos, lo que es crucial para el éxito en proyectos de gran escala. </w:t>
+                <w:rFonts w:eastAsia="" w:eastAsiaTheme="majorEastAsia"/>
+                <w:color w:themeColor="background2" w:themeShade="80" w:val="767171"/>
+                <w:sz w:val="24"/>
+                <w:szCs w:val="24"/>
+              </w:rPr>
             </w:r>
           </w:p>
           <w:p>
@@ -1345,6 +1239,7 @@
                 <w:tab w:val="clear" w:pos="708"/>
                 <w:tab w:val="left" w:pos="454" w:leader="none"/>
               </w:tabs>
+              <w:suppressAutoHyphens w:val="true"/>
               <w:spacing w:lineRule="auto" w:line="240" w:before="0" w:after="0"/>
               <w:jc w:val="both"/>
               <w:rPr>
@@ -1356,12 +1251,10 @@
             </w:pPr>
             <w:r>
               <w:rPr>
-                <w:rFonts w:eastAsia="" w:cs="" w:eastAsiaTheme="majorEastAsia"/>
-                <w:color w:themeColor="background2" w:themeShade="80" w:val="767171"/>
-                <w:kern w:val="0"/>
-                <w:sz w:val="24"/>
-                <w:szCs w:val="24"/>
-                <w:lang w:val="es-CL" w:eastAsia="en-US" w:bidi="ar-SA"/>
+                <w:rFonts w:eastAsia="" w:eastAsiaTheme="majorEastAsia"/>
+                <w:color w:themeColor="background2" w:themeShade="80" w:val="767171"/>
+                <w:sz w:val="24"/>
+                <w:szCs w:val="24"/>
               </w:rPr>
             </w:r>
           </w:p>
@@ -1373,6 +1266,7 @@
                 <w:tab w:val="clear" w:pos="708"/>
                 <w:tab w:val="left" w:pos="454" w:leader="none"/>
               </w:tabs>
+              <w:suppressAutoHyphens w:val="true"/>
               <w:spacing w:lineRule="auto" w:line="240" w:before="0" w:after="0"/>
               <w:jc w:val="both"/>
               <w:rPr>
@@ -1384,12 +1278,10 @@
             </w:pPr>
             <w:r>
               <w:rPr>
-                <w:rFonts w:eastAsia="" w:cs="" w:eastAsiaTheme="majorEastAsia"/>
-                <w:color w:themeColor="background2" w:themeShade="80" w:val="767171"/>
-                <w:kern w:val="0"/>
-                <w:sz w:val="24"/>
-                <w:szCs w:val="24"/>
-                <w:lang w:val="es-CL" w:eastAsia="en-US" w:bidi="ar-SA"/>
+                <w:rFonts w:eastAsia="" w:eastAsiaTheme="majorEastAsia"/>
+                <w:color w:themeColor="background2" w:themeShade="80" w:val="767171"/>
+                <w:sz w:val="24"/>
+                <w:szCs w:val="24"/>
               </w:rPr>
             </w:r>
           </w:p>
@@ -1401,6 +1293,7 @@
                 <w:tab w:val="clear" w:pos="708"/>
                 <w:tab w:val="left" w:pos="454" w:leader="none"/>
               </w:tabs>
+              <w:suppressAutoHyphens w:val="true"/>
               <w:spacing w:lineRule="auto" w:line="240" w:before="0" w:after="0"/>
               <w:jc w:val="both"/>
               <w:rPr>
@@ -1412,12 +1305,10 @@
             </w:pPr>
             <w:r>
               <w:rPr>
-                <w:rFonts w:eastAsia="" w:cs="" w:eastAsiaTheme="majorEastAsia"/>
-                <w:color w:themeColor="background2" w:themeShade="80" w:val="767171"/>
-                <w:kern w:val="0"/>
-                <w:sz w:val="24"/>
-                <w:szCs w:val="24"/>
-                <w:lang w:val="es-CL" w:eastAsia="en-US" w:bidi="ar-SA"/>
+                <w:rFonts w:eastAsia="" w:eastAsiaTheme="majorEastAsia"/>
+                <w:color w:themeColor="background2" w:themeShade="80" w:val="767171"/>
+                <w:sz w:val="24"/>
+                <w:szCs w:val="24"/>
               </w:rPr>
             </w:r>
           </w:p>
@@ -1429,62 +1320,7 @@
                 <w:tab w:val="clear" w:pos="708"/>
                 <w:tab w:val="left" w:pos="454" w:leader="none"/>
               </w:tabs>
-              <w:spacing w:lineRule="auto" w:line="240" w:before="0" w:after="0"/>
-              <w:jc w:val="both"/>
-              <w:rPr>
-                <w:rFonts w:eastAsia="" w:eastAsiaTheme="majorEastAsia"/>
-                <w:color w:themeColor="background2" w:themeShade="80" w:val="767171"/>
-                <w:sz w:val="24"/>
-                <w:szCs w:val="24"/>
-              </w:rPr>
-            </w:pPr>
-            <w:r>
-              <w:rPr>
-                <w:rFonts w:eastAsia="" w:cs="" w:eastAsiaTheme="majorEastAsia"/>
-                <w:color w:themeColor="background2" w:themeShade="80" w:val="767171"/>
-                <w:kern w:val="0"/>
-                <w:sz w:val="24"/>
-                <w:szCs w:val="24"/>
-                <w:lang w:val="es-CL" w:eastAsia="en-US" w:bidi="ar-SA"/>
-              </w:rPr>
-            </w:r>
-          </w:p>
-          <w:p>
-            <w:pPr>
-              <w:pStyle w:val="Normal"/>
-              <w:widowControl/>
-              <w:tabs>
-                <w:tab w:val="clear" w:pos="708"/>
-                <w:tab w:val="left" w:pos="454" w:leader="none"/>
-              </w:tabs>
-              <w:spacing w:lineRule="auto" w:line="240" w:before="0" w:after="0"/>
-              <w:jc w:val="both"/>
-              <w:rPr>
-                <w:rFonts w:eastAsia="" w:eastAsiaTheme="majorEastAsia"/>
-                <w:color w:themeColor="background2" w:themeShade="80" w:val="767171"/>
-                <w:sz w:val="24"/>
-                <w:szCs w:val="24"/>
-              </w:rPr>
-            </w:pPr>
-            <w:r>
-              <w:rPr>
-                <w:rFonts w:eastAsia="" w:cs="" w:eastAsiaTheme="majorEastAsia"/>
-                <w:color w:themeColor="background2" w:themeShade="80" w:val="767171"/>
-                <w:kern w:val="0"/>
-                <w:sz w:val="24"/>
-                <w:szCs w:val="24"/>
-                <w:lang w:val="es-CL" w:eastAsia="en-US" w:bidi="ar-SA"/>
-              </w:rPr>
-            </w:r>
-          </w:p>
-          <w:p>
-            <w:pPr>
-              <w:pStyle w:val="Normal"/>
-              <w:widowControl/>
-              <w:tabs>
-                <w:tab w:val="clear" w:pos="708"/>
-                <w:tab w:val="left" w:pos="454" w:leader="none"/>
-              </w:tabs>
+              <w:suppressAutoHyphens w:val="true"/>
               <w:spacing w:lineRule="auto" w:line="240" w:before="0" w:after="0"/>
               <w:ind w:left="171"/>
               <w:jc w:val="both"/>
@@ -1497,19 +1333,18 @@
             </w:pPr>
             <w:r>
               <w:rPr>
-                <w:rFonts w:eastAsia="" w:cs="" w:eastAsiaTheme="majorEastAsia"/>
-                <w:color w:themeColor="background2" w:themeShade="80" w:val="767171"/>
-                <w:kern w:val="0"/>
-                <w:sz w:val="24"/>
-                <w:szCs w:val="24"/>
-                <w:lang w:val="es-CL" w:eastAsia="en-US" w:bidi="ar-SA"/>
-              </w:rPr>
-            </w:r>
-          </w:p>
-          <w:p>
-            <w:pPr>
-              <w:pStyle w:val="Normal"/>
-              <w:widowControl/>
+                <w:rFonts w:eastAsia="" w:eastAsiaTheme="majorEastAsia"/>
+                <w:color w:themeColor="background2" w:themeShade="80" w:val="767171"/>
+                <w:sz w:val="24"/>
+                <w:szCs w:val="24"/>
+              </w:rPr>
+            </w:r>
+          </w:p>
+          <w:p>
+            <w:pPr>
+              <w:pStyle w:val="Normal"/>
+              <w:widowControl/>
+              <w:suppressAutoHyphens w:val="true"/>
               <w:spacing w:lineRule="auto" w:line="240" w:before="0" w:after="0"/>
               <w:jc w:val="both"/>
               <w:rPr>
@@ -1521,19 +1356,18 @@
             </w:pPr>
             <w:r>
               <w:rPr>
-                <w:rFonts w:eastAsia="" w:cs="" w:eastAsiaTheme="majorEastAsia"/>
-                <w:color w:themeColor="background2" w:themeShade="80" w:val="767171"/>
-                <w:kern w:val="0"/>
-                <w:sz w:val="24"/>
-                <w:szCs w:val="24"/>
-                <w:lang w:val="es-CL" w:eastAsia="en-US" w:bidi="ar-SA"/>
-              </w:rPr>
-            </w:r>
-          </w:p>
-          <w:p>
-            <w:pPr>
-              <w:pStyle w:val="Normal"/>
-              <w:widowControl/>
+                <w:rFonts w:eastAsia="" w:eastAsiaTheme="majorEastAsia"/>
+                <w:color w:themeColor="background2" w:themeShade="80" w:val="767171"/>
+                <w:sz w:val="24"/>
+                <w:szCs w:val="24"/>
+              </w:rPr>
+            </w:r>
+          </w:p>
+          <w:p>
+            <w:pPr>
+              <w:pStyle w:val="Normal"/>
+              <w:widowControl/>
+              <w:suppressAutoHyphens w:val="true"/>
               <w:spacing w:lineRule="auto" w:line="240" w:before="0" w:after="0"/>
               <w:jc w:val="both"/>
               <w:rPr>
@@ -1544,20 +1378,16 @@
             </w:pPr>
             <w:r>
               <w:rPr>
-                <w:rFonts w:eastAsia="Calibri" w:cs=""/>
                 <w:b/>
                 <w:bCs/>
-                <w:kern w:val="0"/>
-                <w:sz w:val="22"/>
-                <w:szCs w:val="22"/>
-                <w:lang w:val="es-CL" w:eastAsia="en-US" w:bidi="ar-SA"/>
-              </w:rPr>
-            </w:r>
-          </w:p>
-          <w:p>
-            <w:pPr>
-              <w:pStyle w:val="Normal"/>
-              <w:widowControl/>
+              </w:rPr>
+            </w:r>
+          </w:p>
+          <w:p>
+            <w:pPr>
+              <w:pStyle w:val="Normal"/>
+              <w:widowControl/>
+              <w:suppressAutoHyphens w:val="true"/>
               <w:spacing w:lineRule="auto" w:line="240" w:before="0" w:after="0"/>
               <w:jc w:val="both"/>
               <w:rPr>
@@ -1568,20 +1398,16 @@
             </w:pPr>
             <w:r>
               <w:rPr>
-                <w:rFonts w:eastAsia="Calibri" w:cs=""/>
                 <w:b/>
                 <w:bCs/>
-                <w:kern w:val="0"/>
-                <w:sz w:val="22"/>
-                <w:szCs w:val="22"/>
-                <w:lang w:val="es-CL" w:eastAsia="en-US" w:bidi="ar-SA"/>
-              </w:rPr>
-            </w:r>
-          </w:p>
-          <w:p>
-            <w:pPr>
-              <w:pStyle w:val="Normal"/>
-              <w:widowControl/>
+              </w:rPr>
+            </w:r>
+          </w:p>
+          <w:p>
+            <w:pPr>
+              <w:pStyle w:val="Normal"/>
+              <w:widowControl/>
+              <w:suppressAutoHyphens w:val="true"/>
               <w:spacing w:lineRule="auto" w:line="240" w:before="0" w:after="0"/>
               <w:jc w:val="both"/>
               <w:rPr>
@@ -1592,20 +1418,16 @@
             </w:pPr>
             <w:r>
               <w:rPr>
-                <w:rFonts w:eastAsia="Calibri" w:cs=""/>
                 <w:b/>
                 <w:bCs/>
-                <w:kern w:val="0"/>
-                <w:sz w:val="22"/>
-                <w:szCs w:val="22"/>
-                <w:lang w:val="es-CL" w:eastAsia="en-US" w:bidi="ar-SA"/>
-              </w:rPr>
-            </w:r>
-          </w:p>
-          <w:p>
-            <w:pPr>
-              <w:pStyle w:val="Normal"/>
-              <w:widowControl/>
+              </w:rPr>
+            </w:r>
+          </w:p>
+          <w:p>
+            <w:pPr>
+              <w:pStyle w:val="Normal"/>
+              <w:widowControl/>
+              <w:suppressAutoHyphens w:val="true"/>
               <w:spacing w:lineRule="auto" w:line="240" w:before="0" w:after="0"/>
               <w:jc w:val="both"/>
               <w:rPr>
@@ -1616,20 +1438,16 @@
             </w:pPr>
             <w:r>
               <w:rPr>
-                <w:rFonts w:eastAsia="Calibri" w:cs=""/>
                 <w:b/>
                 <w:bCs/>
-                <w:kern w:val="0"/>
-                <w:sz w:val="22"/>
-                <w:szCs w:val="22"/>
-                <w:lang w:val="es-CL" w:eastAsia="en-US" w:bidi="ar-SA"/>
-              </w:rPr>
-            </w:r>
-          </w:p>
-          <w:p>
-            <w:pPr>
-              <w:pStyle w:val="Normal"/>
-              <w:widowControl/>
+              </w:rPr>
+            </w:r>
+          </w:p>
+          <w:p>
+            <w:pPr>
+              <w:pStyle w:val="Normal"/>
+              <w:widowControl/>
+              <w:suppressAutoHyphens w:val="true"/>
               <w:spacing w:lineRule="auto" w:line="240" w:before="0" w:after="0"/>
               <w:jc w:val="both"/>
               <w:rPr>
@@ -1640,20 +1458,16 @@
             </w:pPr>
             <w:r>
               <w:rPr>
-                <w:rFonts w:eastAsia="Calibri" w:cs=""/>
                 <w:b/>
                 <w:bCs/>
-                <w:kern w:val="0"/>
-                <w:sz w:val="22"/>
-                <w:szCs w:val="22"/>
-                <w:lang w:val="es-CL" w:eastAsia="en-US" w:bidi="ar-SA"/>
-              </w:rPr>
-            </w:r>
-          </w:p>
-          <w:p>
-            <w:pPr>
-              <w:pStyle w:val="Normal"/>
-              <w:widowControl/>
+              </w:rPr>
+            </w:r>
+          </w:p>
+          <w:p>
+            <w:pPr>
+              <w:pStyle w:val="Normal"/>
+              <w:widowControl/>
+              <w:suppressAutoHyphens w:val="true"/>
               <w:spacing w:lineRule="auto" w:line="240" w:before="0" w:after="0"/>
               <w:jc w:val="both"/>
               <w:rPr>
@@ -1664,20 +1478,16 @@
             </w:pPr>
             <w:r>
               <w:rPr>
-                <w:rFonts w:eastAsia="Calibri" w:cs=""/>
                 <w:b/>
                 <w:bCs/>
-                <w:kern w:val="0"/>
-                <w:sz w:val="22"/>
-                <w:szCs w:val="22"/>
-                <w:lang w:val="es-CL" w:eastAsia="en-US" w:bidi="ar-SA"/>
-              </w:rPr>
-            </w:r>
-          </w:p>
-          <w:p>
-            <w:pPr>
-              <w:pStyle w:val="Normal"/>
-              <w:widowControl/>
+              </w:rPr>
+            </w:r>
+          </w:p>
+          <w:p>
+            <w:pPr>
+              <w:pStyle w:val="Normal"/>
+              <w:widowControl/>
+              <w:suppressAutoHyphens w:val="true"/>
               <w:spacing w:lineRule="auto" w:line="240" w:before="0" w:after="0"/>
               <w:jc w:val="both"/>
               <w:rPr>
@@ -1689,14 +1499,9 @@
             </w:pPr>
             <w:r>
               <w:rPr>
-                <w:rFonts w:eastAsia="Calibri" w:cs=""/>
                 <w:b/>
                 <w:bCs/>
                 <w:color w:themeColor="accent1" w:themeShade="80" w:val="1F4E79"/>
-                <w:kern w:val="0"/>
-                <w:sz w:val="22"/>
-                <w:szCs w:val="22"/>
-                <w:lang w:val="es-CL" w:eastAsia="en-US" w:bidi="ar-SA"/>
               </w:rPr>
             </w:r>
           </w:p>
@@ -1977,6 +1782,7 @@
             <w:pPr>
               <w:pStyle w:val="Normal"/>
               <w:widowControl/>
+              <w:suppressAutoHyphens w:val="true"/>
               <w:spacing w:lineRule="auto" w:line="240" w:before="0" w:after="0"/>
               <w:jc w:val="both"/>
               <w:rPr>
@@ -2019,6 +1825,7 @@
             <w:pPr>
               <w:pStyle w:val="Normal"/>
               <w:widowControl/>
+              <w:suppressAutoHyphens w:val="true"/>
               <w:spacing w:lineRule="auto" w:line="240" w:before="0" w:after="0"/>
               <w:jc w:val="left"/>
               <w:rPr>
@@ -2030,12 +1837,10 @@
             </w:pPr>
             <w:r>
               <w:rPr>
-                <w:rFonts w:eastAsia="" w:cs="" w:eastAsiaTheme="majorEastAsia"/>
-                <w:color w:themeColor="background2" w:themeShade="80" w:val="767171"/>
-                <w:kern w:val="0"/>
-                <w:sz w:val="24"/>
-                <w:szCs w:val="24"/>
-                <w:lang w:val="es-CL" w:eastAsia="en-US" w:bidi="ar-SA"/>
+                <w:rFonts w:eastAsia="" w:eastAsiaTheme="majorEastAsia"/>
+                <w:color w:themeColor="background2" w:themeShade="80" w:val="767171"/>
+                <w:sz w:val="24"/>
+                <w:szCs w:val="24"/>
               </w:rPr>
             </w:r>
           </w:p>
@@ -2051,6 +1856,7 @@
                 <w:tab w:val="clear" w:pos="708"/>
                 <w:tab w:val="left" w:pos="454" w:leader="none"/>
               </w:tabs>
+              <w:suppressAutoHyphens w:val="true"/>
               <w:spacing w:lineRule="auto" w:line="240" w:before="0" w:after="0"/>
               <w:ind w:hanging="283" w:left="454"/>
               <w:contextualSpacing/>
@@ -2081,6 +1887,7 @@
                 <w:tab w:val="clear" w:pos="708"/>
                 <w:tab w:val="left" w:pos="454" w:leader="none"/>
               </w:tabs>
+              <w:suppressAutoHyphens w:val="true"/>
               <w:spacing w:lineRule="auto" w:line="240" w:before="0" w:after="0"/>
               <w:jc w:val="both"/>
               <w:rPr>
@@ -2092,14 +1899,15 @@
             </w:pPr>
             <w:r>
               <w:rPr>
-                <w:rFonts w:eastAsia="" w:cs="" w:eastAsiaTheme="majorEastAsia"/>
-                <w:color w:themeColor="background2" w:themeShade="80" w:val="767171"/>
-                <w:kern w:val="0"/>
-                <w:sz w:val="24"/>
-                <w:szCs w:val="24"/>
-                <w:lang w:val="es-CL" w:eastAsia="en-US" w:bidi="ar-SA"/>
-              </w:rPr>
-              <w:t>Me gusta y estoy enfocado en el área de usuarios mas en especifico la de soporte, debido a que me desempeño como soporte usuario y estoy encaminado a ser un especialista en soporte en mi trabajo</w:t>
+                <w:rFonts w:eastAsia="" w:eastAsiaTheme="majorEastAsia"/>
+                <w:color w:themeColor="background2" w:themeShade="80" w:val="767171"/>
+                <w:sz w:val="24"/>
+                <w:szCs w:val="24"/>
+              </w:rPr>
+              <w:t>Mis principales intereses profesionales están enfocados en el área de soporte a usuarios. Actualmente, me desempeño en este campo y disfruto especialmente la interacción directa con los usuarios, ayudándolos a resolver problemas técnicos y asegurando que sus sistemas funcionen de manera óptima. Estoy comprometido en desarrollar mis habilidades y conocimientos para convertirme en un especialista en soporte en mi trabajo, lo cual es mi objetivo a mediano plazo.</w:t>
+              <w:br/>
+              <w:br/>
+              <w:t>Esta área me atrae porque me permite ser el puente entre la tecnología y las personas, lo que requiere tanto habilidades técnicas como una fuerte orientación al servicio al cliente.</w:t>
             </w:r>
           </w:p>
           <w:p>
@@ -2110,6 +1918,7 @@
                 <w:tab w:val="clear" w:pos="708"/>
                 <w:tab w:val="left" w:pos="454" w:leader="none"/>
               </w:tabs>
+              <w:suppressAutoHyphens w:val="true"/>
               <w:spacing w:lineRule="auto" w:line="240" w:before="0" w:after="0"/>
               <w:jc w:val="both"/>
               <w:rPr>
@@ -2121,152 +1930,10 @@
             </w:pPr>
             <w:r>
               <w:rPr>
-                <w:rFonts w:eastAsia="" w:cs="" w:eastAsiaTheme="majorEastAsia"/>
-                <w:color w:themeColor="background2" w:themeShade="80" w:val="767171"/>
-                <w:kern w:val="0"/>
-                <w:sz w:val="24"/>
-                <w:szCs w:val="24"/>
-                <w:lang w:val="es-CL" w:eastAsia="en-US" w:bidi="ar-SA"/>
-              </w:rPr>
-            </w:r>
-          </w:p>
-          <w:p>
-            <w:pPr>
-              <w:pStyle w:val="Normal"/>
-              <w:widowControl/>
-              <w:tabs>
-                <w:tab w:val="clear" w:pos="708"/>
-                <w:tab w:val="left" w:pos="454" w:leader="none"/>
-              </w:tabs>
-              <w:spacing w:lineRule="auto" w:line="240" w:before="0" w:after="0"/>
-              <w:jc w:val="both"/>
-              <w:rPr>
-                <w:rFonts w:eastAsia="" w:eastAsiaTheme="majorEastAsia"/>
-                <w:color w:themeColor="background2" w:themeShade="80" w:val="767171"/>
-                <w:sz w:val="24"/>
-                <w:szCs w:val="24"/>
-              </w:rPr>
-            </w:pPr>
-            <w:r>
-              <w:rPr>
-                <w:rFonts w:eastAsia="" w:cs="" w:eastAsiaTheme="majorEastAsia"/>
-                <w:color w:themeColor="background2" w:themeShade="80" w:val="767171"/>
-                <w:kern w:val="0"/>
-                <w:sz w:val="24"/>
-                <w:szCs w:val="24"/>
-                <w:lang w:val="es-CL" w:eastAsia="en-US" w:bidi="ar-SA"/>
-              </w:rPr>
-            </w:r>
-          </w:p>
-          <w:p>
-            <w:pPr>
-              <w:pStyle w:val="Normal"/>
-              <w:widowControl/>
-              <w:tabs>
-                <w:tab w:val="clear" w:pos="708"/>
-                <w:tab w:val="left" w:pos="454" w:leader="none"/>
-              </w:tabs>
-              <w:spacing w:lineRule="auto" w:line="240" w:before="0" w:after="0"/>
-              <w:jc w:val="both"/>
-              <w:rPr>
-                <w:rFonts w:eastAsia="" w:eastAsiaTheme="majorEastAsia"/>
-                <w:color w:themeColor="background2" w:themeShade="80" w:val="767171"/>
-                <w:sz w:val="24"/>
-                <w:szCs w:val="24"/>
-              </w:rPr>
-            </w:pPr>
-            <w:r>
-              <w:rPr>
-                <w:rFonts w:eastAsia="" w:cs="" w:eastAsiaTheme="majorEastAsia"/>
-                <w:color w:themeColor="background2" w:themeShade="80" w:val="767171"/>
-                <w:kern w:val="0"/>
-                <w:sz w:val="24"/>
-                <w:szCs w:val="24"/>
-                <w:lang w:val="es-CL" w:eastAsia="en-US" w:bidi="ar-SA"/>
-              </w:rPr>
-            </w:r>
-          </w:p>
-          <w:p>
-            <w:pPr>
-              <w:pStyle w:val="Normal"/>
-              <w:widowControl/>
-              <w:tabs>
-                <w:tab w:val="clear" w:pos="708"/>
-                <w:tab w:val="left" w:pos="454" w:leader="none"/>
-              </w:tabs>
-              <w:spacing w:lineRule="auto" w:line="240" w:before="0" w:after="0"/>
-              <w:jc w:val="both"/>
-              <w:rPr>
-                <w:rFonts w:eastAsia="" w:eastAsiaTheme="majorEastAsia"/>
-                <w:color w:themeColor="background2" w:themeShade="80" w:val="767171"/>
-                <w:sz w:val="24"/>
-                <w:szCs w:val="24"/>
-              </w:rPr>
-            </w:pPr>
-            <w:r>
-              <w:rPr>
-                <w:rFonts w:eastAsia="" w:cs="" w:eastAsiaTheme="majorEastAsia"/>
-                <w:color w:themeColor="background2" w:themeShade="80" w:val="767171"/>
-                <w:kern w:val="0"/>
-                <w:sz w:val="24"/>
-                <w:szCs w:val="24"/>
-                <w:lang w:val="es-CL" w:eastAsia="en-US" w:bidi="ar-SA"/>
-              </w:rPr>
-            </w:r>
-          </w:p>
-          <w:p>
-            <w:pPr>
-              <w:pStyle w:val="Normal"/>
-              <w:widowControl/>
-              <w:tabs>
-                <w:tab w:val="clear" w:pos="708"/>
-                <w:tab w:val="left" w:pos="454" w:leader="none"/>
-              </w:tabs>
-              <w:spacing w:lineRule="auto" w:line="240" w:before="0" w:after="0"/>
-              <w:jc w:val="both"/>
-              <w:rPr>
-                <w:rFonts w:eastAsia="" w:eastAsiaTheme="majorEastAsia"/>
-                <w:color w:themeColor="background2" w:themeShade="80" w:val="767171"/>
-                <w:sz w:val="24"/>
-                <w:szCs w:val="24"/>
-              </w:rPr>
-            </w:pPr>
-            <w:r>
-              <w:rPr>
-                <w:rFonts w:eastAsia="" w:cs="" w:eastAsiaTheme="majorEastAsia"/>
-                <w:color w:themeColor="background2" w:themeShade="80" w:val="767171"/>
-                <w:kern w:val="0"/>
-                <w:sz w:val="24"/>
-                <w:szCs w:val="24"/>
-                <w:lang w:val="es-CL" w:eastAsia="en-US" w:bidi="ar-SA"/>
-              </w:rPr>
-            </w:r>
-          </w:p>
-          <w:p>
-            <w:pPr>
-              <w:pStyle w:val="Normal"/>
-              <w:widowControl/>
-              <w:tabs>
-                <w:tab w:val="clear" w:pos="708"/>
-                <w:tab w:val="left" w:pos="454" w:leader="none"/>
-              </w:tabs>
-              <w:spacing w:lineRule="auto" w:line="240" w:before="0" w:after="0"/>
-              <w:jc w:val="both"/>
-              <w:rPr>
-                <w:rFonts w:eastAsia="" w:eastAsiaTheme="majorEastAsia"/>
-                <w:color w:themeColor="background2" w:themeShade="80" w:val="767171"/>
-                <w:sz w:val="24"/>
-                <w:szCs w:val="24"/>
-              </w:rPr>
-            </w:pPr>
-            <w:r>
-              <w:rPr>
-                <w:rFonts w:eastAsia="" w:cs="" w:eastAsiaTheme="majorEastAsia"/>
-                <w:color w:themeColor="background2" w:themeShade="80" w:val="767171"/>
-                <w:kern w:val="0"/>
-                <w:sz w:val="24"/>
-                <w:szCs w:val="24"/>
-                <w:lang w:val="es-CL" w:eastAsia="en-US" w:bidi="ar-SA"/>
+                <w:rFonts w:eastAsia="" w:eastAsiaTheme="majorEastAsia"/>
+                <w:color w:themeColor="background2" w:themeShade="80" w:val="767171"/>
+                <w:sz w:val="24"/>
+                <w:szCs w:val="24"/>
               </w:rPr>
             </w:r>
           </w:p>
@@ -2282,6 +1949,7 @@
                 <w:tab w:val="clear" w:pos="708"/>
                 <w:tab w:val="left" w:pos="454" w:leader="none"/>
               </w:tabs>
+              <w:suppressAutoHyphens w:val="true"/>
               <w:spacing w:lineRule="auto" w:line="240" w:before="0" w:after="0"/>
               <w:ind w:hanging="283" w:left="454"/>
               <w:contextualSpacing/>
@@ -2312,6 +1980,7 @@
                 <w:tab w:val="clear" w:pos="708"/>
                 <w:tab w:val="left" w:pos="454" w:leader="none"/>
               </w:tabs>
+              <w:suppressAutoHyphens w:val="true"/>
               <w:spacing w:lineRule="auto" w:line="240" w:before="0" w:after="0"/>
               <w:jc w:val="both"/>
               <w:rPr>
@@ -2323,12 +1992,10 @@
             </w:pPr>
             <w:r>
               <w:rPr>
-                <w:rFonts w:eastAsia="" w:cs="" w:eastAsiaTheme="majorEastAsia"/>
-                <w:color w:themeColor="background2" w:themeShade="80" w:val="767171"/>
-                <w:kern w:val="0"/>
-                <w:sz w:val="24"/>
-                <w:szCs w:val="24"/>
-                <w:lang w:val="es-CL" w:eastAsia="en-US" w:bidi="ar-SA"/>
+                <w:rFonts w:eastAsia="" w:eastAsiaTheme="majorEastAsia"/>
+                <w:color w:themeColor="background2" w:themeShade="80" w:val="767171"/>
+                <w:sz w:val="24"/>
+                <w:szCs w:val="24"/>
               </w:rPr>
             </w:r>
           </w:p>
@@ -2340,6 +2007,7 @@
                 <w:tab w:val="clear" w:pos="708"/>
                 <w:tab w:val="left" w:pos="454" w:leader="none"/>
               </w:tabs>
+              <w:suppressAutoHyphens w:val="true"/>
               <w:spacing w:lineRule="auto" w:line="240" w:before="0" w:after="0"/>
               <w:jc w:val="both"/>
               <w:rPr>
@@ -2358,7 +2026,19 @@
                 <w:szCs w:val="24"/>
                 <w:lang w:val="es-CL" w:eastAsia="en-US" w:bidi="ar-SA"/>
               </w:rPr>
-              <w:t xml:space="preserve">Los conocimientos de base de datos, el conocimiento y el trato con compañeros y el trabajo en grupo </w:t>
+              <w:t>Las principales competencias que se relacionan con mis intereses profesionales incluyen:</w:t>
+              <w:br/>
+              <w:br/>
+              <w:t>Conocimientos de Bases de Datos: Esto es crucial en mi rol, ya que manejo datos y sistemas que dependen de bases de datos eficientes y bien diseñadas. La habilidad de gestionar y consultar bases de datos me permite resolver problemas de manera efectiva y asegurar que la información esté accesible para los usuarios.</w:t>
+              <w:br/>
+              <w:br/>
+              <w:t>Comunicación y Trato con Compañeros: El soporte a usuarios requiere una comunicación clara y efectiva, tanto con los usuarios como con el equipo de trabajo. Saber escuchar, entender las necesidades de los usuarios y transmitir soluciones de manera comprensible es vital.</w:t>
+              <w:br/>
+              <w:br/>
+              <w:t>Trabajo en Grupo: Colaborar en equipo es esencial en soporte, ya que a menudo se requiere coordinar esfuerzos con otros técnicos para resolver problemas complejos. La capacidad de trabajar bien en equipo asegura que las soluciones se implementen de manera eficiente y con el consenso de todos los involucrados.</w:t>
+              <w:br/>
+              <w:br/>
+              <w:t>Entre estas competencias, siento que especialmente necesito fortalecer el trabajo en grupo. Aunque tengo una buena base, siempre es posible mejorar en la coordinación y comunicación dentro de un equipo para asegurar que todos los miembros estén alineados y se logren los objetivos comunes de manera más eficiente.</w:t>
             </w:r>
           </w:p>
           <w:p>
@@ -2369,6 +2049,7 @@
                 <w:tab w:val="clear" w:pos="708"/>
                 <w:tab w:val="left" w:pos="454" w:leader="none"/>
               </w:tabs>
+              <w:suppressAutoHyphens w:val="true"/>
               <w:spacing w:lineRule="auto" w:line="240" w:before="0" w:after="0"/>
               <w:jc w:val="both"/>
               <w:rPr>
@@ -2380,12 +2061,10 @@
             </w:pPr>
             <w:r>
               <w:rPr>
-                <w:rFonts w:eastAsia="" w:cs="" w:eastAsiaTheme="majorEastAsia"/>
-                <w:color w:themeColor="background2" w:themeShade="80" w:val="767171"/>
-                <w:kern w:val="0"/>
-                <w:sz w:val="24"/>
-                <w:szCs w:val="24"/>
-                <w:lang w:val="es-CL" w:eastAsia="en-US" w:bidi="ar-SA"/>
+                <w:rFonts w:eastAsia="" w:eastAsiaTheme="majorEastAsia"/>
+                <w:color w:themeColor="background2" w:themeShade="80" w:val="767171"/>
+                <w:sz w:val="24"/>
+                <w:szCs w:val="24"/>
               </w:rPr>
             </w:r>
           </w:p>
@@ -2397,6 +2076,7 @@
                 <w:tab w:val="clear" w:pos="708"/>
                 <w:tab w:val="left" w:pos="454" w:leader="none"/>
               </w:tabs>
+              <w:suppressAutoHyphens w:val="true"/>
               <w:spacing w:lineRule="auto" w:line="240" w:before="0" w:after="0"/>
               <w:jc w:val="both"/>
               <w:rPr>
@@ -2408,124 +2088,10 @@
             </w:pPr>
             <w:r>
               <w:rPr>
-                <w:rFonts w:eastAsia="" w:cs="" w:eastAsiaTheme="majorEastAsia"/>
-                <w:color w:themeColor="background2" w:themeShade="80" w:val="767171"/>
-                <w:kern w:val="0"/>
-                <w:sz w:val="24"/>
-                <w:szCs w:val="24"/>
-                <w:lang w:val="es-CL" w:eastAsia="en-US" w:bidi="ar-SA"/>
-              </w:rPr>
-            </w:r>
-          </w:p>
-          <w:p>
-            <w:pPr>
-              <w:pStyle w:val="Normal"/>
-              <w:widowControl/>
-              <w:tabs>
-                <w:tab w:val="clear" w:pos="708"/>
-                <w:tab w:val="left" w:pos="454" w:leader="none"/>
-              </w:tabs>
-              <w:spacing w:lineRule="auto" w:line="240" w:before="0" w:after="0"/>
-              <w:jc w:val="both"/>
-              <w:rPr>
-                <w:rFonts w:eastAsia="" w:eastAsiaTheme="majorEastAsia"/>
-                <w:color w:themeColor="background2" w:themeShade="80" w:val="767171"/>
-                <w:sz w:val="24"/>
-                <w:szCs w:val="24"/>
-              </w:rPr>
-            </w:pPr>
-            <w:r>
-              <w:rPr>
-                <w:rFonts w:eastAsia="" w:cs="" w:eastAsiaTheme="majorEastAsia"/>
-                <w:color w:themeColor="background2" w:themeShade="80" w:val="767171"/>
-                <w:kern w:val="0"/>
-                <w:sz w:val="24"/>
-                <w:szCs w:val="24"/>
-                <w:lang w:val="es-CL" w:eastAsia="en-US" w:bidi="ar-SA"/>
-              </w:rPr>
-            </w:r>
-          </w:p>
-          <w:p>
-            <w:pPr>
-              <w:pStyle w:val="Normal"/>
-              <w:widowControl/>
-              <w:tabs>
-                <w:tab w:val="clear" w:pos="708"/>
-                <w:tab w:val="left" w:pos="454" w:leader="none"/>
-              </w:tabs>
-              <w:spacing w:lineRule="auto" w:line="240" w:before="0" w:after="0"/>
-              <w:jc w:val="both"/>
-              <w:rPr>
-                <w:rFonts w:eastAsia="" w:eastAsiaTheme="majorEastAsia"/>
-                <w:color w:themeColor="background2" w:themeShade="80" w:val="767171"/>
-                <w:sz w:val="24"/>
-                <w:szCs w:val="24"/>
-              </w:rPr>
-            </w:pPr>
-            <w:r>
-              <w:rPr>
-                <w:rFonts w:eastAsia="" w:cs="" w:eastAsiaTheme="majorEastAsia"/>
-                <w:color w:themeColor="background2" w:themeShade="80" w:val="767171"/>
-                <w:kern w:val="0"/>
-                <w:sz w:val="24"/>
-                <w:szCs w:val="24"/>
-                <w:lang w:val="es-CL" w:eastAsia="en-US" w:bidi="ar-SA"/>
-              </w:rPr>
-            </w:r>
-          </w:p>
-          <w:p>
-            <w:pPr>
-              <w:pStyle w:val="Normal"/>
-              <w:widowControl/>
-              <w:tabs>
-                <w:tab w:val="clear" w:pos="708"/>
-                <w:tab w:val="left" w:pos="454" w:leader="none"/>
-              </w:tabs>
-              <w:spacing w:lineRule="auto" w:line="240" w:before="0" w:after="0"/>
-              <w:jc w:val="both"/>
-              <w:rPr>
-                <w:rFonts w:eastAsia="" w:eastAsiaTheme="majorEastAsia"/>
-                <w:color w:themeColor="background2" w:themeShade="80" w:val="767171"/>
-                <w:sz w:val="24"/>
-                <w:szCs w:val="24"/>
-              </w:rPr>
-            </w:pPr>
-            <w:r>
-              <w:rPr>
-                <w:rFonts w:eastAsia="" w:cs="" w:eastAsiaTheme="majorEastAsia"/>
-                <w:color w:themeColor="background2" w:themeShade="80" w:val="767171"/>
-                <w:kern w:val="0"/>
-                <w:sz w:val="24"/>
-                <w:szCs w:val="24"/>
-                <w:lang w:val="es-CL" w:eastAsia="en-US" w:bidi="ar-SA"/>
-              </w:rPr>
-            </w:r>
-          </w:p>
-          <w:p>
-            <w:pPr>
-              <w:pStyle w:val="Normal"/>
-              <w:widowControl/>
-              <w:tabs>
-                <w:tab w:val="clear" w:pos="708"/>
-                <w:tab w:val="left" w:pos="454" w:leader="none"/>
-              </w:tabs>
-              <w:spacing w:lineRule="auto" w:line="240" w:before="0" w:after="0"/>
-              <w:jc w:val="both"/>
-              <w:rPr>
-                <w:rFonts w:eastAsia="" w:eastAsiaTheme="majorEastAsia"/>
-                <w:color w:themeColor="background2" w:themeShade="80" w:val="767171"/>
-                <w:sz w:val="24"/>
-                <w:szCs w:val="24"/>
-              </w:rPr>
-            </w:pPr>
-            <w:r>
-              <w:rPr>
-                <w:rFonts w:eastAsia="" w:cs="" w:eastAsiaTheme="majorEastAsia"/>
-                <w:color w:themeColor="background2" w:themeShade="80" w:val="767171"/>
-                <w:kern w:val="0"/>
-                <w:sz w:val="24"/>
-                <w:szCs w:val="24"/>
-                <w:lang w:val="es-CL" w:eastAsia="en-US" w:bidi="ar-SA"/>
+                <w:rFonts w:eastAsia="" w:eastAsiaTheme="majorEastAsia"/>
+                <w:color w:themeColor="background2" w:themeShade="80" w:val="767171"/>
+                <w:sz w:val="24"/>
+                <w:szCs w:val="24"/>
               </w:rPr>
             </w:r>
           </w:p>
@@ -2541,6 +2107,7 @@
                 <w:tab w:val="clear" w:pos="708"/>
                 <w:tab w:val="left" w:pos="454" w:leader="none"/>
               </w:tabs>
+              <w:suppressAutoHyphens w:val="true"/>
               <w:spacing w:lineRule="auto" w:line="240" w:before="0" w:after="0"/>
               <w:ind w:hanging="283" w:left="454"/>
               <w:contextualSpacing/>
@@ -2571,6 +2138,7 @@
                 <w:tab w:val="clear" w:pos="708"/>
                 <w:tab w:val="left" w:pos="454" w:leader="none"/>
               </w:tabs>
+              <w:suppressAutoHyphens w:val="true"/>
               <w:spacing w:lineRule="auto" w:line="240" w:before="0" w:after="0"/>
               <w:jc w:val="both"/>
               <w:rPr>
@@ -2582,12 +2150,10 @@
             </w:pPr>
             <w:r>
               <w:rPr>
-                <w:rFonts w:eastAsia="" w:cs="" w:eastAsiaTheme="majorEastAsia"/>
-                <w:color w:themeColor="background2" w:themeShade="80" w:val="767171"/>
-                <w:kern w:val="0"/>
-                <w:sz w:val="24"/>
-                <w:szCs w:val="24"/>
-                <w:lang w:val="es-CL" w:eastAsia="en-US" w:bidi="ar-SA"/>
+                <w:rFonts w:eastAsia="" w:eastAsiaTheme="majorEastAsia"/>
+                <w:color w:themeColor="background2" w:themeShade="80" w:val="767171"/>
+                <w:sz w:val="24"/>
+                <w:szCs w:val="24"/>
               </w:rPr>
             </w:r>
           </w:p>
@@ -2599,6 +2165,7 @@
                 <w:tab w:val="clear" w:pos="708"/>
                 <w:tab w:val="left" w:pos="454" w:leader="none"/>
               </w:tabs>
+              <w:suppressAutoHyphens w:val="true"/>
               <w:spacing w:lineRule="auto" w:line="240" w:before="0" w:after="0"/>
               <w:jc w:val="both"/>
               <w:rPr>
@@ -2610,12 +2177,10 @@
             </w:pPr>
             <w:r>
               <w:rPr>
-                <w:rFonts w:eastAsia="" w:cs="" w:eastAsiaTheme="majorEastAsia"/>
-                <w:color w:themeColor="background2" w:themeShade="80" w:val="767171"/>
-                <w:kern w:val="0"/>
-                <w:sz w:val="24"/>
-                <w:szCs w:val="24"/>
-                <w:lang w:val="es-CL" w:eastAsia="en-US" w:bidi="ar-SA"/>
+                <w:rFonts w:eastAsia="" w:eastAsiaTheme="majorEastAsia"/>
+                <w:color w:themeColor="background2" w:themeShade="80" w:val="767171"/>
+                <w:sz w:val="24"/>
+                <w:szCs w:val="24"/>
               </w:rPr>
             </w:r>
           </w:p>
@@ -2627,6 +2192,7 @@
                 <w:tab w:val="clear" w:pos="708"/>
                 <w:tab w:val="left" w:pos="454" w:leader="none"/>
               </w:tabs>
+              <w:suppressAutoHyphens w:val="true"/>
               <w:spacing w:lineRule="auto" w:line="240" w:before="0" w:after="0"/>
               <w:jc w:val="both"/>
               <w:rPr>
@@ -2639,19 +2205,25 @@
             <w:r>
               <w:rPr>
                 <w:rFonts w:eastAsia="" w:cs="" w:eastAsiaTheme="majorEastAsia"/>
+                <w:b/>
+                <w:bCs/>
                 <w:color w:themeColor="background2" w:themeShade="80" w:val="767171"/>
                 <w:kern w:val="0"/>
                 <w:sz w:val="24"/>
                 <w:szCs w:val="24"/>
                 <w:lang w:val="es-CL" w:eastAsia="en-US" w:bidi="ar-SA"/>
               </w:rPr>
-              <w:t xml:space="preserve">Me gustaría seguir trabajando en mi empresa actual sin embargo en un cargo mas alto y enfocado en la gestión de equipo y en la resolución de problemas </w:t>
-            </w:r>
-          </w:p>
-          <w:p>
-            <w:pPr>
-              <w:pStyle w:val="Normal"/>
-              <w:widowControl/>
+              <w:t>En cinco años, me gustaría seguir trabajando en mi empresa actual, pero en un cargo más alto, con un enfoque en la gestión de equipos y la resolución de problemas técnicos. Mi objetivo es avanzar hacia un rol que me permita liderar un equipo de soporte, tomando decisiones estratégicas que mejoren los procesos y la eficiencia en la atención al cliente. Además, me gustaría estar involucrado en la implementación de soluciones tecnológicas que optimicen el flujo de trabajo y fortalezcan la capacidad del equipo para resolver problemas de manera más rápida y efectiva.</w:t>
+              <w:br/>
+              <w:br/>
+              <w:t>Este escenario ideal me permitiría aplicar no solo mis conocimientos técnicos, sino también desarrollar habilidades de liderazgo y gestión, lo cual es un paso importante en mi crecimiento profesional.</w:t>
+            </w:r>
+          </w:p>
+          <w:p>
+            <w:pPr>
+              <w:pStyle w:val="Normal"/>
+              <w:widowControl/>
+              <w:suppressAutoHyphens w:val="true"/>
               <w:spacing w:lineRule="auto" w:line="240" w:before="0" w:after="0"/>
               <w:jc w:val="both"/>
               <w:rPr>
@@ -2663,21 +2235,17 @@
             </w:pPr>
             <w:r>
               <w:rPr>
-                <w:rFonts w:eastAsia="Calibri" w:cs=""/>
                 <w:b/>
                 <w:bCs/>
                 <w:color w:themeColor="accent1" w:themeShade="80" w:val="1F4E79"/>
-                <w:kern w:val="0"/>
-                <w:sz w:val="22"/>
-                <w:szCs w:val="22"/>
-                <w:lang w:val="es-CL" w:eastAsia="en-US" w:bidi="ar-SA"/>
-              </w:rPr>
-            </w:r>
-          </w:p>
-          <w:p>
-            <w:pPr>
-              <w:pStyle w:val="Normal"/>
-              <w:widowControl/>
+              </w:rPr>
+            </w:r>
+          </w:p>
+          <w:p>
+            <w:pPr>
+              <w:pStyle w:val="Normal"/>
+              <w:widowControl/>
+              <w:suppressAutoHyphens w:val="true"/>
               <w:spacing w:lineRule="auto" w:line="240" w:before="0" w:after="0"/>
               <w:jc w:val="both"/>
               <w:rPr>
@@ -2689,21 +2257,17 @@
             </w:pPr>
             <w:r>
               <w:rPr>
-                <w:rFonts w:eastAsia="Calibri" w:cs=""/>
                 <w:b/>
                 <w:bCs/>
                 <w:color w:themeColor="accent1" w:themeShade="80" w:val="1F4E79"/>
-                <w:kern w:val="0"/>
-                <w:sz w:val="22"/>
-                <w:szCs w:val="22"/>
-                <w:lang w:val="es-CL" w:eastAsia="en-US" w:bidi="ar-SA"/>
-              </w:rPr>
-            </w:r>
-          </w:p>
-          <w:p>
-            <w:pPr>
-              <w:pStyle w:val="Normal"/>
-              <w:widowControl/>
+              </w:rPr>
+            </w:r>
+          </w:p>
+          <w:p>
+            <w:pPr>
+              <w:pStyle w:val="Normal"/>
+              <w:widowControl/>
+              <w:suppressAutoHyphens w:val="true"/>
               <w:spacing w:lineRule="auto" w:line="240" w:before="0" w:after="0"/>
               <w:jc w:val="both"/>
               <w:rPr>
@@ -2715,21 +2279,17 @@
             </w:pPr>
             <w:r>
               <w:rPr>
-                <w:rFonts w:eastAsia="Calibri" w:cs=""/>
                 <w:b/>
                 <w:bCs/>
                 <w:color w:themeColor="accent1" w:themeShade="80" w:val="1F4E79"/>
-                <w:kern w:val="0"/>
-                <w:sz w:val="22"/>
-                <w:szCs w:val="22"/>
-                <w:lang w:val="es-CL" w:eastAsia="en-US" w:bidi="ar-SA"/>
-              </w:rPr>
-            </w:r>
-          </w:p>
-          <w:p>
-            <w:pPr>
-              <w:pStyle w:val="Normal"/>
-              <w:widowControl/>
+              </w:rPr>
+            </w:r>
+          </w:p>
+          <w:p>
+            <w:pPr>
+              <w:pStyle w:val="Normal"/>
+              <w:widowControl/>
+              <w:suppressAutoHyphens w:val="true"/>
               <w:spacing w:lineRule="auto" w:line="240" w:before="0" w:after="0"/>
               <w:jc w:val="both"/>
               <w:rPr>
@@ -2741,21 +2301,17 @@
             </w:pPr>
             <w:r>
               <w:rPr>
-                <w:rFonts w:eastAsia="Calibri" w:cs=""/>
                 <w:b/>
                 <w:bCs/>
                 <w:color w:themeColor="accent1" w:themeShade="80" w:val="1F4E79"/>
-                <w:kern w:val="0"/>
-                <w:sz w:val="22"/>
-                <w:szCs w:val="22"/>
-                <w:lang w:val="es-CL" w:eastAsia="en-US" w:bidi="ar-SA"/>
-              </w:rPr>
-            </w:r>
-          </w:p>
-          <w:p>
-            <w:pPr>
-              <w:pStyle w:val="Normal"/>
-              <w:widowControl/>
+              </w:rPr>
+            </w:r>
+          </w:p>
+          <w:p>
+            <w:pPr>
+              <w:pStyle w:val="Normal"/>
+              <w:widowControl/>
+              <w:suppressAutoHyphens w:val="true"/>
               <w:spacing w:lineRule="auto" w:line="240" w:before="0" w:after="0"/>
               <w:jc w:val="both"/>
               <w:rPr>
@@ -2767,21 +2323,17 @@
             </w:pPr>
             <w:r>
               <w:rPr>
-                <w:rFonts w:eastAsia="Calibri" w:cs=""/>
                 <w:b/>
                 <w:bCs/>
                 <w:color w:themeColor="accent1" w:themeShade="80" w:val="1F4E79"/>
-                <w:kern w:val="0"/>
-                <w:sz w:val="22"/>
-                <w:szCs w:val="22"/>
-                <w:lang w:val="es-CL" w:eastAsia="en-US" w:bidi="ar-SA"/>
-              </w:rPr>
-            </w:r>
-          </w:p>
-          <w:p>
-            <w:pPr>
-              <w:pStyle w:val="Normal"/>
-              <w:widowControl/>
+              </w:rPr>
+            </w:r>
+          </w:p>
+          <w:p>
+            <w:pPr>
+              <w:pStyle w:val="Normal"/>
+              <w:widowControl/>
+              <w:suppressAutoHyphens w:val="true"/>
               <w:spacing w:lineRule="auto" w:line="240" w:before="0" w:after="0"/>
               <w:jc w:val="both"/>
               <w:rPr>
@@ -2793,21 +2345,17 @@
             </w:pPr>
             <w:r>
               <w:rPr>
-                <w:rFonts w:eastAsia="Calibri" w:cs=""/>
                 <w:b/>
                 <w:bCs/>
                 <w:color w:themeColor="accent1" w:themeShade="80" w:val="1F4E79"/>
-                <w:kern w:val="0"/>
-                <w:sz w:val="22"/>
-                <w:szCs w:val="22"/>
-                <w:lang w:val="es-CL" w:eastAsia="en-US" w:bidi="ar-SA"/>
-              </w:rPr>
-            </w:r>
-          </w:p>
-          <w:p>
-            <w:pPr>
-              <w:pStyle w:val="Normal"/>
-              <w:widowControl/>
+              </w:rPr>
+            </w:r>
+          </w:p>
+          <w:p>
+            <w:pPr>
+              <w:pStyle w:val="Normal"/>
+              <w:widowControl/>
+              <w:suppressAutoHyphens w:val="true"/>
               <w:spacing w:lineRule="auto" w:line="240" w:before="0" w:after="0"/>
               <w:jc w:val="both"/>
               <w:rPr>
@@ -2819,21 +2367,17 @@
             </w:pPr>
             <w:r>
               <w:rPr>
-                <w:rFonts w:eastAsia="Calibri" w:cs=""/>
                 <w:b/>
                 <w:bCs/>
                 <w:color w:themeColor="accent1" w:themeShade="80" w:val="1F4E79"/>
-                <w:kern w:val="0"/>
-                <w:sz w:val="22"/>
-                <w:szCs w:val="22"/>
-                <w:lang w:val="es-CL" w:eastAsia="en-US" w:bidi="ar-SA"/>
-              </w:rPr>
-            </w:r>
-          </w:p>
-          <w:p>
-            <w:pPr>
-              <w:pStyle w:val="Normal"/>
-              <w:widowControl/>
+              </w:rPr>
+            </w:r>
+          </w:p>
+          <w:p>
+            <w:pPr>
+              <w:pStyle w:val="Normal"/>
+              <w:widowControl/>
+              <w:suppressAutoHyphens w:val="true"/>
               <w:spacing w:lineRule="auto" w:line="240" w:before="0" w:after="0"/>
               <w:jc w:val="both"/>
               <w:rPr>
@@ -2845,21 +2389,17 @@
             </w:pPr>
             <w:r>
               <w:rPr>
-                <w:rFonts w:eastAsia="Calibri" w:cs=""/>
                 <w:b/>
                 <w:bCs/>
                 <w:color w:themeColor="accent1" w:themeShade="80" w:val="1F4E79"/>
-                <w:kern w:val="0"/>
-                <w:sz w:val="22"/>
-                <w:szCs w:val="22"/>
-                <w:lang w:val="es-CL" w:eastAsia="en-US" w:bidi="ar-SA"/>
-              </w:rPr>
-            </w:r>
-          </w:p>
-          <w:p>
-            <w:pPr>
-              <w:pStyle w:val="Normal"/>
-              <w:widowControl/>
+              </w:rPr>
+            </w:r>
+          </w:p>
+          <w:p>
+            <w:pPr>
+              <w:pStyle w:val="Normal"/>
+              <w:widowControl/>
+              <w:suppressAutoHyphens w:val="true"/>
               <w:spacing w:lineRule="auto" w:line="240" w:before="0" w:after="0"/>
               <w:jc w:val="both"/>
               <w:rPr>
@@ -2871,40 +2411,9 @@
             </w:pPr>
             <w:r>
               <w:rPr>
-                <w:rFonts w:eastAsia="Calibri" w:cs=""/>
                 <w:b/>
                 <w:bCs/>
                 <w:color w:themeColor="accent1" w:themeShade="80" w:val="1F4E79"/>
-                <w:kern w:val="0"/>
-                <w:sz w:val="22"/>
-                <w:szCs w:val="22"/>
-                <w:lang w:val="es-CL" w:eastAsia="en-US" w:bidi="ar-SA"/>
-              </w:rPr>
-            </w:r>
-          </w:p>
-          <w:p>
-            <w:pPr>
-              <w:pStyle w:val="Normal"/>
-              <w:widowControl/>
-              <w:spacing w:lineRule="auto" w:line="240" w:before="0" w:after="0"/>
-              <w:jc w:val="both"/>
-              <w:rPr>
-                <w:rFonts w:ascii="Calibri" w:hAnsi="Calibri"/>
-                <w:b/>
-                <w:bCs/>
-                <w:color w:themeColor="accent1" w:themeShade="80" w:val="1F4E79"/>
-              </w:rPr>
-            </w:pPr>
-            <w:r>
-              <w:rPr>
-                <w:rFonts w:eastAsia="Calibri" w:cs=""/>
-                <w:b/>
-                <w:bCs/>
-                <w:color w:themeColor="accent1" w:themeShade="80" w:val="1F4E79"/>
-                <w:kern w:val="0"/>
-                <w:sz w:val="22"/>
-                <w:szCs w:val="22"/>
-                <w:lang w:val="es-CL" w:eastAsia="en-US" w:bidi="ar-SA"/>
               </w:rPr>
             </w:r>
           </w:p>
@@ -3074,6 +2583,7 @@
             <w:pPr>
               <w:pStyle w:val="Normal"/>
               <w:widowControl/>
+              <w:suppressAutoHyphens w:val="true"/>
               <w:spacing w:lineRule="auto" w:line="240" w:before="0" w:after="0"/>
               <w:jc w:val="both"/>
               <w:rPr>
@@ -3092,7 +2602,7 @@
                 <w:szCs w:val="24"/>
                 <w:lang w:val="es-CL" w:eastAsia="en-US" w:bidi="ar-SA"/>
               </w:rPr>
-              <w:t xml:space="preserve">4. Finalmente, piensa en el proyecto que desarrollarás en APT y responde a las siguientes preguntas: </w:t>
+              <w:t>4. Finalmente, piensa en el proyecto que desarrollarás en APT y responde a las siguientes preguntas:</w:t>
             </w:r>
           </w:p>
         </w:tc>
@@ -3117,6 +2627,7 @@
             <w:pPr>
               <w:pStyle w:val="Normal"/>
               <w:widowControl/>
+              <w:suppressAutoHyphens w:val="true"/>
               <w:spacing w:lineRule="auto" w:line="240" w:before="0" w:after="0"/>
               <w:jc w:val="left"/>
               <w:rPr>
@@ -3128,12 +2639,10 @@
             </w:pPr>
             <w:r>
               <w:rPr>
-                <w:rFonts w:eastAsia="" w:cs="" w:eastAsiaTheme="majorEastAsia"/>
-                <w:color w:themeColor="background2" w:themeShade="80" w:val="767171"/>
-                <w:kern w:val="0"/>
-                <w:sz w:val="24"/>
-                <w:szCs w:val="24"/>
-                <w:lang w:val="es-CL" w:eastAsia="en-US" w:bidi="ar-SA"/>
+                <w:rFonts w:eastAsia="" w:eastAsiaTheme="majorEastAsia"/>
+                <w:color w:themeColor="background2" w:themeShade="80" w:val="767171"/>
+                <w:sz w:val="24"/>
+                <w:szCs w:val="24"/>
               </w:rPr>
             </w:r>
           </w:p>
@@ -3149,6 +2658,7 @@
                 <w:tab w:val="clear" w:pos="708"/>
                 <w:tab w:val="left" w:pos="454" w:leader="none"/>
               </w:tabs>
+              <w:suppressAutoHyphens w:val="true"/>
               <w:spacing w:lineRule="auto" w:line="240" w:before="0" w:after="0"/>
               <w:ind w:hanging="283" w:left="454"/>
               <w:contextualSpacing/>
@@ -3179,6 +2689,7 @@
                 <w:tab w:val="clear" w:pos="708"/>
                 <w:tab w:val="left" w:pos="454" w:leader="none"/>
               </w:tabs>
+              <w:suppressAutoHyphens w:val="true"/>
               <w:spacing w:lineRule="auto" w:line="240" w:before="0" w:after="0"/>
               <w:jc w:val="both"/>
               <w:rPr>
@@ -3190,12 +2701,10 @@
             </w:pPr>
             <w:r>
               <w:rPr>
-                <w:rFonts w:eastAsia="" w:cs="" w:eastAsiaTheme="majorEastAsia"/>
-                <w:color w:themeColor="background2" w:themeShade="80" w:val="767171"/>
-                <w:kern w:val="0"/>
-                <w:sz w:val="24"/>
-                <w:szCs w:val="24"/>
-                <w:lang w:val="es-CL" w:eastAsia="en-US" w:bidi="ar-SA"/>
+                <w:rFonts w:eastAsia="" w:eastAsiaTheme="majorEastAsia"/>
+                <w:color w:themeColor="background2" w:themeShade="80" w:val="767171"/>
+                <w:sz w:val="24"/>
+                <w:szCs w:val="24"/>
               </w:rPr>
             </w:r>
           </w:p>
@@ -3207,6 +2716,7 @@
                 <w:tab w:val="clear" w:pos="708"/>
                 <w:tab w:val="left" w:pos="454" w:leader="none"/>
               </w:tabs>
+              <w:suppressAutoHyphens w:val="true"/>
               <w:spacing w:lineRule="auto" w:line="240" w:before="0" w:after="0"/>
               <w:jc w:val="both"/>
               <w:rPr>
@@ -3225,18 +2735,13 @@
                 <w:szCs w:val="24"/>
                 <w:lang w:val="es-CL" w:eastAsia="en-US" w:bidi="ar-SA"/>
               </w:rPr>
-              <w:t xml:space="preserve">No se alinea con mis proyecciones sin embargo me ayuda a crecer como desarrollador, pero también </w:t>
-            </w:r>
-            <w:r>
-              <w:rPr>
-                <w:rFonts w:eastAsia="" w:cs="" w:eastAsiaTheme="majorEastAsia"/>
-                <w:color w:themeColor="background2" w:themeShade="80" w:val="767171"/>
-                <w:kern w:val="0"/>
-                <w:sz w:val="24"/>
-                <w:szCs w:val="24"/>
-                <w:lang w:val="es-CL" w:eastAsia="en-US" w:bidi="ar-SA"/>
-              </w:rPr>
-              <w:t>me proyecta a poder desempeñar mas de una funcion o poder corregir mas cosas dentro de mis proyectos personales o en mi trabajo</w:t>
+              <w:t>Los Proyectos APT que diseñé como plan de trabajo en el curso anterior no se alinean directamente con mis proyecciones profesionales actuales, que están más enfocadas en la gestión de equipos y en la resolución de problemas en el área de soporte. Sin embargo, estos proyectos son valiosos para mi desarrollo como desarrollador, ya que me ayudan a fortalecer habilidades técnicas esenciales.</w:t>
+              <w:br/>
+              <w:br/>
+              <w:t>Además, estos proyectos me permiten adquirir una versatilidad que es beneficiosa tanto para mi crecimiento personal como profesional. Me capacitan para desempeñar más de una función y para abordar y corregir una mayor variedad de problemas, tanto en mis proyectos personales como en mi trabajo actual. Aunque no se relacionan directamente con mi proyección futura en la gestión de equipos, sí contribuyen a mi capacidad de solucionar problemas y a mi habilidad para optimizar procesos, lo cual es relevante en cualquier área de TI.</w:t>
+              <w:br/>
+              <w:br/>
+              <w:t>Por ahora, no veo la necesidad de ajustar estos proyectos, ya que siguen siendo útiles para mi desarrollo integral en el campo de la tecnología.</w:t>
             </w:r>
           </w:p>
           <w:p>
@@ -3247,6 +2752,7 @@
                 <w:tab w:val="clear" w:pos="708"/>
                 <w:tab w:val="left" w:pos="454" w:leader="none"/>
               </w:tabs>
+              <w:suppressAutoHyphens w:val="true"/>
               <w:spacing w:lineRule="auto" w:line="240" w:before="0" w:after="0"/>
               <w:jc w:val="both"/>
               <w:rPr>
@@ -3258,12 +2764,10 @@
             </w:pPr>
             <w:r>
               <w:rPr>
-                <w:rFonts w:eastAsia="" w:cs="" w:eastAsiaTheme="majorEastAsia"/>
-                <w:color w:themeColor="background2" w:themeShade="80" w:val="767171"/>
-                <w:kern w:val="0"/>
-                <w:sz w:val="24"/>
-                <w:szCs w:val="24"/>
-                <w:lang w:val="es-CL" w:eastAsia="en-US" w:bidi="ar-SA"/>
+                <w:rFonts w:eastAsia="" w:eastAsiaTheme="majorEastAsia"/>
+                <w:color w:themeColor="background2" w:themeShade="80" w:val="767171"/>
+                <w:sz w:val="24"/>
+                <w:szCs w:val="24"/>
               </w:rPr>
             </w:r>
           </w:p>
@@ -3275,6 +2779,7 @@
                 <w:tab w:val="clear" w:pos="708"/>
                 <w:tab w:val="left" w:pos="454" w:leader="none"/>
               </w:tabs>
+              <w:suppressAutoHyphens w:val="true"/>
               <w:spacing w:lineRule="auto" w:line="240" w:before="0" w:after="0"/>
               <w:jc w:val="both"/>
               <w:rPr>
@@ -3286,12 +2791,10 @@
             </w:pPr>
             <w:r>
               <w:rPr>
-                <w:rFonts w:eastAsia="" w:cs="" w:eastAsiaTheme="majorEastAsia"/>
-                <w:color w:themeColor="background2" w:themeShade="80" w:val="767171"/>
-                <w:kern w:val="0"/>
-                <w:sz w:val="24"/>
-                <w:szCs w:val="24"/>
-                <w:lang w:val="es-CL" w:eastAsia="en-US" w:bidi="ar-SA"/>
+                <w:rFonts w:eastAsia="" w:eastAsiaTheme="majorEastAsia"/>
+                <w:color w:themeColor="background2" w:themeShade="80" w:val="767171"/>
+                <w:sz w:val="24"/>
+                <w:szCs w:val="24"/>
               </w:rPr>
             </w:r>
           </w:p>
@@ -3303,6 +2806,7 @@
                 <w:tab w:val="clear" w:pos="708"/>
                 <w:tab w:val="left" w:pos="454" w:leader="none"/>
               </w:tabs>
+              <w:suppressAutoHyphens w:val="true"/>
               <w:spacing w:lineRule="auto" w:line="240" w:before="0" w:after="0"/>
               <w:jc w:val="both"/>
               <w:rPr>
@@ -3313,11 +2817,9 @@
             </w:pPr>
             <w:r>
               <w:rPr>
-                <w:rFonts w:eastAsia="" w:cs="" w:eastAsiaTheme="majorEastAsia"/>
-                <w:kern w:val="0"/>
-                <w:sz w:val="24"/>
-                <w:szCs w:val="24"/>
-                <w:lang w:val="es-CL" w:eastAsia="en-US" w:bidi="ar-SA"/>
+                <w:rFonts w:eastAsia="" w:eastAsiaTheme="majorEastAsia"/>
+                <w:sz w:val="24"/>
+                <w:szCs w:val="24"/>
               </w:rPr>
             </w:r>
           </w:p>
@@ -3329,6 +2831,7 @@
                 <w:tab w:val="clear" w:pos="708"/>
                 <w:tab w:val="left" w:pos="454" w:leader="none"/>
               </w:tabs>
+              <w:suppressAutoHyphens w:val="true"/>
               <w:spacing w:lineRule="auto" w:line="240" w:before="0" w:after="0"/>
               <w:jc w:val="both"/>
               <w:rPr>
@@ -3339,11 +2842,9 @@
             </w:pPr>
             <w:r>
               <w:rPr>
-                <w:rFonts w:eastAsia="" w:cs="" w:eastAsiaTheme="majorEastAsia"/>
-                <w:kern w:val="0"/>
-                <w:sz w:val="24"/>
-                <w:szCs w:val="24"/>
-                <w:lang w:val="es-CL" w:eastAsia="en-US" w:bidi="ar-SA"/>
+                <w:rFonts w:eastAsia="" w:eastAsiaTheme="majorEastAsia"/>
+                <w:sz w:val="24"/>
+                <w:szCs w:val="24"/>
               </w:rPr>
             </w:r>
           </w:p>
@@ -3355,6 +2856,7 @@
                 <w:tab w:val="clear" w:pos="708"/>
                 <w:tab w:val="left" w:pos="454" w:leader="none"/>
               </w:tabs>
+              <w:suppressAutoHyphens w:val="true"/>
               <w:spacing w:lineRule="auto" w:line="240" w:before="0" w:after="0"/>
               <w:jc w:val="both"/>
               <w:rPr>
@@ -3365,11 +2867,9 @@
             </w:pPr>
             <w:r>
               <w:rPr>
-                <w:rFonts w:eastAsia="" w:cs="" w:eastAsiaTheme="majorEastAsia"/>
-                <w:kern w:val="0"/>
-                <w:sz w:val="24"/>
-                <w:szCs w:val="24"/>
-                <w:lang w:val="es-CL" w:eastAsia="en-US" w:bidi="ar-SA"/>
+                <w:rFonts w:eastAsia="" w:eastAsiaTheme="majorEastAsia"/>
+                <w:sz w:val="24"/>
+                <w:szCs w:val="24"/>
               </w:rPr>
             </w:r>
           </w:p>
@@ -3381,6 +2881,7 @@
                 <w:tab w:val="clear" w:pos="708"/>
                 <w:tab w:val="left" w:pos="454" w:leader="none"/>
               </w:tabs>
+              <w:suppressAutoHyphens w:val="true"/>
               <w:spacing w:lineRule="auto" w:line="240" w:before="0" w:after="0"/>
               <w:jc w:val="both"/>
               <w:rPr>
@@ -3391,11 +2892,9 @@
             </w:pPr>
             <w:r>
               <w:rPr>
-                <w:rFonts w:eastAsia="" w:cs="" w:eastAsiaTheme="majorEastAsia"/>
-                <w:kern w:val="0"/>
-                <w:sz w:val="24"/>
-                <w:szCs w:val="24"/>
-                <w:lang w:val="es-CL" w:eastAsia="en-US" w:bidi="ar-SA"/>
+                <w:rFonts w:eastAsia="" w:eastAsiaTheme="majorEastAsia"/>
+                <w:sz w:val="24"/>
+                <w:szCs w:val="24"/>
               </w:rPr>
             </w:r>
           </w:p>
@@ -3407,6 +2906,7 @@
                 <w:tab w:val="clear" w:pos="708"/>
                 <w:tab w:val="left" w:pos="454" w:leader="none"/>
               </w:tabs>
+              <w:suppressAutoHyphens w:val="true"/>
               <w:spacing w:lineRule="auto" w:line="240" w:before="0" w:after="0"/>
               <w:jc w:val="both"/>
               <w:rPr>
@@ -3418,12 +2918,10 @@
             </w:pPr>
             <w:r>
               <w:rPr>
-                <w:rFonts w:eastAsia="" w:cs="" w:eastAsiaTheme="majorEastAsia"/>
-                <w:color w:themeColor="background2" w:themeShade="80" w:val="767171"/>
-                <w:kern w:val="0"/>
-                <w:sz w:val="24"/>
-                <w:szCs w:val="24"/>
-                <w:lang w:val="es-CL" w:eastAsia="en-US" w:bidi="ar-SA"/>
+                <w:rFonts w:eastAsia="" w:eastAsiaTheme="majorEastAsia"/>
+                <w:color w:themeColor="background2" w:themeShade="80" w:val="767171"/>
+                <w:sz w:val="24"/>
+                <w:szCs w:val="24"/>
               </w:rPr>
             </w:r>
           </w:p>
@@ -3439,6 +2937,7 @@
                 <w:tab w:val="clear" w:pos="708"/>
                 <w:tab w:val="left" w:pos="454" w:leader="none"/>
               </w:tabs>
+              <w:suppressAutoHyphens w:val="true"/>
               <w:spacing w:lineRule="auto" w:line="240" w:before="0" w:after="0"/>
               <w:ind w:hanging="283" w:left="454"/>
               <w:contextualSpacing/>
@@ -3458,7 +2957,7 @@
                 <w:szCs w:val="24"/>
                 <w:lang w:val="es-CL" w:eastAsia="en-US" w:bidi="ar-SA"/>
               </w:rPr>
-              <w:t xml:space="preserve">Si no hay ninguna que se relacione suficiente: </w:t>
+              <w:t>Si no hay ninguna que se relacione suficiente:</w:t>
             </w:r>
           </w:p>
           <w:p>
@@ -3473,6 +2972,7 @@
                 <w:tab w:val="clear" w:pos="708"/>
                 <w:tab w:val="left" w:pos="1021" w:leader="none"/>
               </w:tabs>
+              <w:suppressAutoHyphens w:val="true"/>
               <w:spacing w:lineRule="auto" w:line="240" w:before="0" w:after="0"/>
               <w:ind w:firstLine="142" w:left="454"/>
               <w:contextualSpacing/>
@@ -3492,7 +2992,7 @@
                 <w:szCs w:val="24"/>
                 <w:lang w:val="es-CL" w:eastAsia="en-US" w:bidi="ar-SA"/>
               </w:rPr>
-              <w:t xml:space="preserve">¿Qué área(s) de desempeño y competencias debería abordar este Proyecto APT? </w:t>
+              <w:t>¿Qué área(s) de desempeño y competencias debería abordar este Proyecto APT?</w:t>
             </w:r>
           </w:p>
           <w:p>
@@ -3507,6 +3007,7 @@
                 <w:tab w:val="clear" w:pos="708"/>
                 <w:tab w:val="left" w:pos="1021" w:leader="none"/>
               </w:tabs>
+              <w:suppressAutoHyphens w:val="true"/>
               <w:spacing w:lineRule="auto" w:line="240" w:before="0" w:after="0"/>
               <w:ind w:firstLine="142" w:left="454"/>
               <w:contextualSpacing/>
@@ -3526,7 +3027,7 @@
                 <w:szCs w:val="24"/>
                 <w:lang w:val="es-CL" w:eastAsia="en-US" w:bidi="ar-SA"/>
               </w:rPr>
-              <w:t xml:space="preserve">¿Qué tipo de proyecto podría ayudarte más en tu desarrollo profesional? </w:t>
+              <w:t>¿Qué tipo de proyecto podría ayudarte más en tu desarrollo profesional?</w:t>
             </w:r>
           </w:p>
           <w:p>
@@ -3541,6 +3042,7 @@
                 <w:tab w:val="clear" w:pos="708"/>
                 <w:tab w:val="left" w:pos="1021" w:leader="none"/>
               </w:tabs>
+              <w:suppressAutoHyphens w:val="true"/>
               <w:spacing w:lineRule="auto" w:line="240" w:before="0" w:after="0"/>
               <w:ind w:firstLine="142" w:left="454"/>
               <w:contextualSpacing/>
@@ -3560,7 +3062,7 @@
                 <w:szCs w:val="24"/>
                 <w:lang w:val="es-CL" w:eastAsia="en-US" w:bidi="ar-SA"/>
               </w:rPr>
-              <w:t xml:space="preserve">¿En qué contexto se debería situar este Proyecto APT?  </w:t>
+              <w:t>¿En qué contexto se debería situar este Proyecto APT?</w:t>
             </w:r>
           </w:p>
           <w:p>
@@ -3571,6 +3073,7 @@
                 <w:tab w:val="clear" w:pos="708"/>
                 <w:tab w:val="left" w:pos="1021" w:leader="none"/>
               </w:tabs>
+              <w:suppressAutoHyphens w:val="true"/>
               <w:spacing w:lineRule="auto" w:line="240" w:before="0" w:after="0"/>
               <w:ind w:firstLine="142"/>
               <w:jc w:val="both"/>
@@ -3592,19 +3095,81 @@
                 <w:szCs w:val="22"/>
                 <w:lang w:val="es-CL" w:eastAsia="en-US" w:bidi="ar-SA"/>
               </w:rPr>
-              <w:t>Las principales áreas son las integraciones, la programación y las bases de datos</w:t>
-            </w:r>
-          </w:p>
-          <w:p>
-            <w:pPr>
-              <w:pStyle w:val="Normal"/>
-              <w:widowControl/>
-              <w:tabs>
-                <w:tab w:val="clear" w:pos="708"/>
-                <w:tab w:val="left" w:pos="1021" w:leader="none"/>
-              </w:tabs>
-              <w:spacing w:lineRule="auto" w:line="240" w:before="0" w:after="0"/>
-              <w:ind w:firstLine="142"/>
+              <w:t>Las principales áreas que debería abordar el Proyecto APT para alinearse con mis intereses y competencias profesionales son integraciones, programación y bases de datos. Estas áreas son clave para mi desarrollo profesional, ya que están directamente relacionadas con la eficiencia en la gestión de sistemas, la automatización de procesos, y la optimización de la infraestructura tecnológica.</w:t>
+              <w:br/>
+              <w:br/>
+              <w:t>Un proyecto que podría ser especialmente útil sería uno enfocado en mejorar la infraestructura de la salud pública mediante la integración de sistemas de información y bases de datos. Este tipo de proyecto me permitiría aplicar mis conocimientos técnicos en programación y bases de datos, mientras desarrollo competencias en la integración de soluciones complejas, lo cual es fundamental en el contexto actual de la tecnología de la salud.</w:t>
+              <w:br/>
+              <w:br/>
+              <w:t>Situar este proyecto en el contexto de la mejora de la infraestructura de salud pública no solo lo hace relevante para el momento actual, sino que también le da un propósito significativo, contribuyendo a la eficiencia y accesibilidad de los servicios de salud. Este enfoque ayudaría a fortalecer mi capacidad para liderar y gestionar proyectos de alto impacto, alineando mi crecimiento técnico con mis aspiraciones profesionales a largo plazo.</w:t>
+            </w:r>
+          </w:p>
+          <w:p>
+            <w:pPr>
+              <w:pStyle w:val="Normal"/>
+              <w:widowControl/>
+              <w:suppressAutoHyphens w:val="true"/>
+              <w:spacing w:lineRule="auto" w:line="240" w:before="0" w:after="0"/>
+              <w:jc w:val="both"/>
+              <w:rPr>
+                <w:rFonts w:ascii="Calibri" w:hAnsi="Calibri"/>
+                <w:b/>
+                <w:bCs/>
+              </w:rPr>
+            </w:pPr>
+            <w:r>
+              <w:rPr>
+                <w:b/>
+                <w:bCs/>
+              </w:rPr>
+            </w:r>
+          </w:p>
+          <w:p>
+            <w:pPr>
+              <w:pStyle w:val="Normal"/>
+              <w:widowControl/>
+              <w:suppressAutoHyphens w:val="true"/>
+              <w:spacing w:lineRule="auto" w:line="240" w:before="0" w:after="0"/>
+              <w:jc w:val="both"/>
+              <w:rPr>
+                <w:rFonts w:ascii="Calibri" w:hAnsi="Calibri"/>
+                <w:b/>
+                <w:bCs/>
+              </w:rPr>
+            </w:pPr>
+            <w:r>
+              <w:rPr>
+                <w:b/>
+                <w:bCs/>
+              </w:rPr>
+            </w:r>
+          </w:p>
+          <w:p>
+            <w:pPr>
+              <w:pStyle w:val="Normal"/>
+              <w:widowControl/>
+              <w:suppressAutoHyphens w:val="true"/>
+              <w:spacing w:lineRule="auto" w:line="240" w:before="0" w:after="0"/>
+              <w:jc w:val="both"/>
+              <w:rPr>
+                <w:rFonts w:ascii="Calibri" w:hAnsi="Calibri"/>
+                <w:b/>
+                <w:bCs/>
+              </w:rPr>
+            </w:pPr>
+            <w:r>
+              <w:rPr>
+                <w:b/>
+                <w:bCs/>
+              </w:rPr>
+            </w:r>
+          </w:p>
+          <w:p>
+            <w:pPr>
+              <w:pStyle w:val="Normal"/>
+              <w:widowControl/>
+              <w:suppressAutoHyphens w:val="true"/>
+              <w:spacing w:lineRule="auto" w:line="240" w:before="0" w:after="0"/>
               <w:jc w:val="both"/>
               <w:rPr>
                 <w:rFonts w:ascii="Calibri" w:hAnsi="Calibri"/>
@@ -3615,376 +3180,9 @@
             </w:pPr>
             <w:r>
               <w:rPr>
-                <w:rFonts w:eastAsia="Calibri" w:cs=""/>
                 <w:b/>
                 <w:bCs/>
                 <w:color w:themeColor="accent1" w:themeShade="80" w:val="1F4E79"/>
-                <w:kern w:val="0"/>
-                <w:sz w:val="22"/>
-                <w:szCs w:val="22"/>
-                <w:lang w:val="es-CL" w:eastAsia="en-US" w:bidi="ar-SA"/>
-              </w:rPr>
-            </w:r>
-          </w:p>
-          <w:p>
-            <w:pPr>
-              <w:pStyle w:val="Normal"/>
-              <w:widowControl/>
-              <w:tabs>
-                <w:tab w:val="clear" w:pos="708"/>
-                <w:tab w:val="left" w:pos="1021" w:leader="none"/>
-              </w:tabs>
-              <w:spacing w:lineRule="auto" w:line="240" w:before="0" w:after="0"/>
-              <w:ind w:firstLine="142"/>
-              <w:jc w:val="both"/>
-              <w:rPr>
-                <w:rFonts w:ascii="Calibri" w:hAnsi="Calibri"/>
-                <w:b/>
-                <w:bCs/>
-                <w:color w:themeColor="accent1" w:themeShade="80" w:val="1F4E79"/>
-              </w:rPr>
-            </w:pPr>
-            <w:r>
-              <w:rPr>
-                <w:rFonts w:eastAsia="Calibri" w:cs=""/>
-                <w:b/>
-                <w:bCs/>
-                <w:color w:themeColor="accent1" w:themeShade="80" w:val="1F4E79"/>
-                <w:kern w:val="0"/>
-                <w:sz w:val="22"/>
-                <w:szCs w:val="22"/>
-                <w:lang w:val="es-CL" w:eastAsia="en-US" w:bidi="ar-SA"/>
-              </w:rPr>
-              <w:t xml:space="preserve">Justamente estos proyectos  </w:t>
-            </w:r>
-            <w:r>
-              <w:rPr>
-                <w:rFonts w:eastAsia="Calibri" w:cs=""/>
-                <w:b/>
-                <w:bCs/>
-                <w:color w:themeColor="accent1" w:themeShade="80" w:val="1F4E79"/>
-                <w:kern w:val="0"/>
-                <w:sz w:val="22"/>
-                <w:szCs w:val="22"/>
-                <w:lang w:val="es-CL" w:eastAsia="en-US" w:bidi="ar-SA"/>
-              </w:rPr>
-              <w:t xml:space="preserve">son los que mas ayudan al desarrollo profesional </w:t>
-            </w:r>
-          </w:p>
-          <w:p>
-            <w:pPr>
-              <w:pStyle w:val="Normal"/>
-              <w:tabs>
-                <w:tab w:val="clear" w:pos="708"/>
-                <w:tab w:val="left" w:pos="1021" w:leader="none"/>
-              </w:tabs>
-              <w:spacing w:lineRule="auto" w:line="240" w:before="0" w:after="0"/>
-              <w:ind w:firstLine="142"/>
-              <w:jc w:val="both"/>
-              <w:rPr>
-                <w:rFonts w:ascii="Calibri" w:hAnsi="Calibri" w:eastAsia="Calibri" w:cs=""/>
-                <w:b/>
-                <w:bCs/>
-                <w:color w:themeColor="accent1" w:themeShade="80" w:val="1F4E79"/>
-                <w:kern w:val="0"/>
-                <w:sz w:val="22"/>
-                <w:szCs w:val="22"/>
-                <w:lang w:val="es-CL" w:eastAsia="en-US" w:bidi="ar-SA"/>
-              </w:rPr>
-            </w:pPr>
-            <w:r>
-              <w:rPr>
-                <w:rFonts w:eastAsia="Calibri" w:cs=""/>
-                <w:b/>
-                <w:bCs/>
-                <w:color w:themeColor="accent1" w:themeShade="80" w:val="1F4E79"/>
-                <w:kern w:val="0"/>
-                <w:sz w:val="22"/>
-                <w:szCs w:val="22"/>
-                <w:lang w:val="es-CL" w:eastAsia="en-US" w:bidi="ar-SA"/>
-              </w:rPr>
-            </w:r>
-          </w:p>
-          <w:p>
-            <w:pPr>
-              <w:pStyle w:val="Normal"/>
-              <w:tabs>
-                <w:tab w:val="clear" w:pos="708"/>
-                <w:tab w:val="left" w:pos="1021" w:leader="none"/>
-              </w:tabs>
-              <w:spacing w:lineRule="auto" w:line="240" w:before="0" w:after="0"/>
-              <w:ind w:firstLine="142"/>
-              <w:jc w:val="both"/>
-              <w:rPr>
-                <w:rFonts w:ascii="Calibri" w:hAnsi="Calibri"/>
-                <w:b/>
-                <w:bCs/>
-                <w:color w:themeColor="accent1" w:themeShade="80" w:val="1F4E79"/>
-              </w:rPr>
-            </w:pPr>
-            <w:r>
-              <w:rPr>
-                <w:rFonts w:eastAsia="Calibri" w:cs=""/>
-                <w:b/>
-                <w:bCs/>
-                <w:color w:themeColor="accent1" w:themeShade="80" w:val="1F4E79"/>
-                <w:kern w:val="0"/>
-                <w:sz w:val="22"/>
-                <w:szCs w:val="22"/>
-                <w:lang w:val="es-CL" w:eastAsia="en-US" w:bidi="ar-SA"/>
-              </w:rPr>
-              <w:t xml:space="preserve">EL proyecto esta muy bueno para situarlo en el tiempo actual y poder mejorar la infraestructura de la salud publica </w:t>
-            </w:r>
-          </w:p>
-          <w:p>
-            <w:pPr>
-              <w:pStyle w:val="Normal"/>
-              <w:tabs>
-                <w:tab w:val="clear" w:pos="708"/>
-                <w:tab w:val="left" w:pos="1021" w:leader="none"/>
-              </w:tabs>
-              <w:spacing w:lineRule="auto" w:line="240" w:before="0" w:after="0"/>
-              <w:ind w:firstLine="142"/>
-              <w:jc w:val="both"/>
-              <w:rPr>
-                <w:rFonts w:ascii="Calibri" w:hAnsi="Calibri" w:eastAsia="Calibri" w:cs=""/>
-                <w:b/>
-                <w:bCs/>
-                <w:color w:themeColor="accent1" w:themeShade="80" w:val="1F4E79"/>
-                <w:kern w:val="0"/>
-                <w:sz w:val="22"/>
-                <w:szCs w:val="22"/>
-                <w:lang w:val="es-CL" w:eastAsia="en-US" w:bidi="ar-SA"/>
-              </w:rPr>
-            </w:pPr>
-            <w:r>
-              <w:rPr>
-                <w:rFonts w:eastAsia="Calibri" w:cs=""/>
-                <w:b/>
-                <w:bCs/>
-                <w:color w:themeColor="accent1" w:themeShade="80" w:val="1F4E79"/>
-                <w:kern w:val="0"/>
-                <w:sz w:val="22"/>
-                <w:szCs w:val="22"/>
-                <w:lang w:val="es-CL" w:eastAsia="en-US" w:bidi="ar-SA"/>
-              </w:rPr>
-            </w:r>
-          </w:p>
-          <w:p>
-            <w:pPr>
-              <w:pStyle w:val="Normal"/>
-              <w:widowControl/>
-              <w:spacing w:lineRule="auto" w:line="240" w:before="0" w:after="0"/>
-              <w:jc w:val="both"/>
-              <w:rPr>
-                <w:rFonts w:ascii="Calibri" w:hAnsi="Calibri"/>
-                <w:b/>
-                <w:bCs/>
-              </w:rPr>
-            </w:pPr>
-            <w:r>
-              <w:rPr>
-                <w:rFonts w:eastAsia="Calibri" w:cs=""/>
-                <w:b/>
-                <w:bCs/>
-                <w:kern w:val="0"/>
-                <w:sz w:val="22"/>
-                <w:szCs w:val="22"/>
-                <w:lang w:val="es-CL" w:eastAsia="en-US" w:bidi="ar-SA"/>
-              </w:rPr>
-            </w:r>
-          </w:p>
-          <w:p>
-            <w:pPr>
-              <w:pStyle w:val="Normal"/>
-              <w:widowControl/>
-              <w:spacing w:lineRule="auto" w:line="240" w:before="0" w:after="0"/>
-              <w:jc w:val="both"/>
-              <w:rPr>
-                <w:rFonts w:ascii="Calibri" w:hAnsi="Calibri"/>
-                <w:b/>
-                <w:bCs/>
-              </w:rPr>
-            </w:pPr>
-            <w:r>
-              <w:rPr>
-                <w:rFonts w:eastAsia="Calibri" w:cs=""/>
-                <w:b/>
-                <w:bCs/>
-                <w:kern w:val="0"/>
-                <w:sz w:val="22"/>
-                <w:szCs w:val="22"/>
-                <w:lang w:val="es-CL" w:eastAsia="en-US" w:bidi="ar-SA"/>
-              </w:rPr>
-            </w:r>
-          </w:p>
-          <w:p>
-            <w:pPr>
-              <w:pStyle w:val="Normal"/>
-              <w:widowControl/>
-              <w:spacing w:lineRule="auto" w:line="240" w:before="0" w:after="0"/>
-              <w:jc w:val="both"/>
-              <w:rPr>
-                <w:rFonts w:ascii="Calibri" w:hAnsi="Calibri"/>
-                <w:b/>
-                <w:bCs/>
-              </w:rPr>
-            </w:pPr>
-            <w:r>
-              <w:rPr>
-                <w:rFonts w:eastAsia="Calibri" w:cs=""/>
-                <w:b/>
-                <w:bCs/>
-                <w:kern w:val="0"/>
-                <w:sz w:val="22"/>
-                <w:szCs w:val="22"/>
-                <w:lang w:val="es-CL" w:eastAsia="en-US" w:bidi="ar-SA"/>
-              </w:rPr>
-            </w:r>
-          </w:p>
-          <w:p>
-            <w:pPr>
-              <w:pStyle w:val="Normal"/>
-              <w:widowControl/>
-              <w:spacing w:lineRule="auto" w:line="240" w:before="0" w:after="0"/>
-              <w:jc w:val="both"/>
-              <w:rPr>
-                <w:rFonts w:ascii="Calibri" w:hAnsi="Calibri"/>
-                <w:b/>
-                <w:bCs/>
-              </w:rPr>
-            </w:pPr>
-            <w:r>
-              <w:rPr>
-                <w:rFonts w:eastAsia="Calibri" w:cs=""/>
-                <w:b/>
-                <w:bCs/>
-                <w:kern w:val="0"/>
-                <w:sz w:val="22"/>
-                <w:szCs w:val="22"/>
-                <w:lang w:val="es-CL" w:eastAsia="en-US" w:bidi="ar-SA"/>
-              </w:rPr>
-            </w:r>
-          </w:p>
-          <w:p>
-            <w:pPr>
-              <w:pStyle w:val="Normal"/>
-              <w:widowControl/>
-              <w:spacing w:lineRule="auto" w:line="240" w:before="0" w:after="0"/>
-              <w:jc w:val="both"/>
-              <w:rPr>
-                <w:rFonts w:ascii="Calibri" w:hAnsi="Calibri"/>
-                <w:b/>
-                <w:bCs/>
-              </w:rPr>
-            </w:pPr>
-            <w:r>
-              <w:rPr>
-                <w:rFonts w:eastAsia="Calibri" w:cs=""/>
-                <w:b/>
-                <w:bCs/>
-                <w:kern w:val="0"/>
-                <w:sz w:val="22"/>
-                <w:szCs w:val="22"/>
-                <w:lang w:val="es-CL" w:eastAsia="en-US" w:bidi="ar-SA"/>
-              </w:rPr>
-            </w:r>
-          </w:p>
-          <w:p>
-            <w:pPr>
-              <w:pStyle w:val="Normal"/>
-              <w:widowControl/>
-              <w:spacing w:lineRule="auto" w:line="240" w:before="0" w:after="0"/>
-              <w:jc w:val="both"/>
-              <w:rPr>
-                <w:rFonts w:ascii="Calibri" w:hAnsi="Calibri"/>
-                <w:b/>
-                <w:bCs/>
-              </w:rPr>
-            </w:pPr>
-            <w:r>
-              <w:rPr>
-                <w:rFonts w:eastAsia="Calibri" w:cs=""/>
-                <w:b/>
-                <w:bCs/>
-                <w:kern w:val="0"/>
-                <w:sz w:val="22"/>
-                <w:szCs w:val="22"/>
-                <w:lang w:val="es-CL" w:eastAsia="en-US" w:bidi="ar-SA"/>
-              </w:rPr>
-            </w:r>
-          </w:p>
-          <w:p>
-            <w:pPr>
-              <w:pStyle w:val="Normal"/>
-              <w:widowControl/>
-              <w:spacing w:lineRule="auto" w:line="240" w:before="0" w:after="0"/>
-              <w:jc w:val="both"/>
-              <w:rPr>
-                <w:rFonts w:ascii="Calibri" w:hAnsi="Calibri"/>
-                <w:b/>
-                <w:bCs/>
-              </w:rPr>
-            </w:pPr>
-            <w:r>
-              <w:rPr>
-                <w:rFonts w:eastAsia="Calibri" w:cs=""/>
-                <w:b/>
-                <w:bCs/>
-                <w:kern w:val="0"/>
-                <w:sz w:val="22"/>
-                <w:szCs w:val="22"/>
-                <w:lang w:val="es-CL" w:eastAsia="en-US" w:bidi="ar-SA"/>
-              </w:rPr>
-            </w:r>
-          </w:p>
-          <w:p>
-            <w:pPr>
-              <w:pStyle w:val="Normal"/>
-              <w:widowControl/>
-              <w:spacing w:lineRule="auto" w:line="240" w:before="0" w:after="0"/>
-              <w:jc w:val="both"/>
-              <w:rPr>
-                <w:rFonts w:ascii="Calibri" w:hAnsi="Calibri"/>
-                <w:b/>
-                <w:bCs/>
-              </w:rPr>
-            </w:pPr>
-            <w:r>
-              <w:rPr>
-                <w:rFonts w:eastAsia="Calibri" w:cs=""/>
-                <w:b/>
-                <w:bCs/>
-                <w:kern w:val="0"/>
-                <w:sz w:val="22"/>
-                <w:szCs w:val="22"/>
-                <w:lang w:val="es-CL" w:eastAsia="en-US" w:bidi="ar-SA"/>
-              </w:rPr>
-            </w:r>
-          </w:p>
-          <w:p>
-            <w:pPr>
-              <w:pStyle w:val="Normal"/>
-              <w:widowControl/>
-              <w:spacing w:lineRule="auto" w:line="240" w:before="0" w:after="0"/>
-              <w:jc w:val="both"/>
-              <w:rPr>
-                <w:rFonts w:ascii="Calibri" w:hAnsi="Calibri"/>
-                <w:b/>
-                <w:bCs/>
-                <w:color w:themeColor="accent1" w:themeShade="80" w:val="1F4E79"/>
-              </w:rPr>
-            </w:pPr>
-            <w:r>
-              <w:rPr>
-                <w:rFonts w:eastAsia="Calibri" w:cs=""/>
-                <w:b/>
-                <w:bCs/>
-                <w:color w:themeColor="accent1" w:themeShade="80" w:val="1F4E79"/>
-                <w:kern w:val="0"/>
-                <w:sz w:val="22"/>
-                <w:szCs w:val="22"/>
-                <w:lang w:val="es-CL" w:eastAsia="en-US" w:bidi="ar-SA"/>
               </w:rPr>
             </w:r>
           </w:p>
@@ -4073,7 +3271,7 @@
       <mc:AlternateContent>
         <mc:Choice Requires="wpg">
           <w:drawing>
-            <wp:anchor behindDoc="1" distT="9525" distB="0" distL="9525" distR="9525" simplePos="0" locked="0" layoutInCell="0" allowOverlap="1" relativeHeight="9" wp14:anchorId="51D00065">
+            <wp:anchor behindDoc="1" distT="5715" distB="0" distL="635" distR="0" simplePos="0" locked="0" layoutInCell="0" allowOverlap="1" relativeHeight="20" wp14:anchorId="51D00065">
               <wp:simplePos x="0" y="0"/>
               <wp:positionH relativeFrom="page">
                 <wp:align>center</wp:align>
@@ -4102,8 +3300,8 @@
                       <wps:cNvSpPr/>
                       <wps:spPr>
                         <a:xfrm>
-                          <a:off x="6835320" y="8280"/>
-                          <a:ext cx="416520" cy="182160"/>
+                          <a:off x="6836400" y="8280"/>
+                          <a:ext cx="415800" cy="182160"/>
                         </a:xfrm>
                         <a:prstGeom prst="rect">
                           <a:avLst/>
@@ -4159,7 +3357,7 @@
                                   <w:rPr>
                                     <w:color w:themeColor="background1" w:themeShade="8c" w:val="8C8C8C"/>
                                   </w:rPr>
-                                  <w:t>4</w:t>
+                                  <w:t>5</w:t>
                                 </w:r>
                                 <w:r>
                                   <w:rPr>
@@ -4181,7 +3379,7 @@
                       <wpg:grpSpPr>
                         <a:xfrm>
                           <a:off x="0" y="0"/>
-                          <a:ext cx="7753320" cy="145440"/>
+                          <a:ext cx="7753320" cy="146160"/>
                         </a:xfrm>
                       </wpg:grpSpPr>
                       <wps:wsp>
@@ -4189,8 +3387,8 @@
                         <wps:cNvSpPr/>
                         <wps:spPr>
                           <a:xfrm flipH="1" flipV="1">
-                            <a:off x="6957000" y="0"/>
-                            <a:ext cx="796320" cy="145440"/>
+                            <a:off x="6957720" y="0"/>
+                            <a:ext cx="795600" cy="145440"/>
                           </a:xfrm>
                           <a:prstGeom prst="bentConnector3">
                             <a:avLst>
@@ -4218,8 +3416,8 @@
                         <wps:cNvSpPr/>
                         <wps:spPr>
                           <a:xfrm flipH="1" rot="10800000">
-                            <a:off x="0" y="0"/>
-                            <a:ext cx="6956280" cy="145440"/>
+                            <a:off x="0" y="720"/>
+                            <a:ext cx="6957720" cy="145440"/>
                           </a:xfrm>
                           <a:prstGeom prst="bentConnector3">
                             <a:avLst>
@@ -4254,8 +3452,8 @@
         </mc:Choice>
         <mc:Fallback>
           <w:pict>
-            <v:group id="shape_0" alt="Grupo 32" style="position:absolute;margin-left:0.6pt;margin-top:20.8pt;width:610.6pt;height:15.05pt" coordorigin="12,416" coordsize="12212,301">
-              <v:rect id="shape_0" ID="Text Box 25" path="m0,0l-2147483645,0l-2147483645,-2147483646l0,-2147483646xe" stroked="f" o:allowincell="f" style="position:absolute;left:10779;top:430;width:655;height:286;mso-wrap-style:square;v-text-anchor:top;mso-position-horizontal:center;mso-position-horizontal-relative:page;mso-position-vertical:center">
+            <v:group id="shape_0" alt="Grupo 32" style="position:absolute;margin-left:0.6pt;margin-top:20.8pt;width:610.55pt;height:15.05pt" coordorigin="12,416" coordsize="12211,301">
+              <v:rect id="shape_0" ID="Text Box 25" path="m0,0l-2147483645,0l-2147483645,-2147483646l0,-2147483646xe" stroked="f" o:allowincell="f" style="position:absolute;left:10781;top:430;width:654;height:286;mso-wrap-style:square;v-text-anchor:top;mso-position-horizontal:center;mso-position-horizontal-relative:page;mso-position-vertical:center">
                 <v:fill o:detectmouseclick="t" on="false"/>
                 <v:stroke color="#3465a4" joinstyle="round" endcap="flat"/>
                 <v:textbox>
@@ -4298,7 +3496,7 @@
                             <w:rPr>
                               <w:color w:themeColor="background1" w:themeShade="8c" w:val="8C8C8C"/>
                             </w:rPr>
-                            <w:t>4</w:t>
+                            <w:t>5</w:t>
                           </w:r>
                           <w:r>
                             <w:rPr>
@@ -4313,7 +3511,7 @@
                 </v:textbox>
                 <w10:wrap type="none"/>
               </v:rect>
-              <v:group id="shape_0" style="position:absolute;left:12;top:416;width:12212;height:229">
+              <v:group id="shape_0" style="position:absolute;left:12;top:416;width:12211;height:230">
                 <v:shapetype id="_x0000_t34" coordsize="21600,21600" o:spt="34" adj="10800" path="m,l@0,l@0,21600l21600,21600nfe">
                   <v:stroke joinstyle="miter"/>
                   <v:formulas>
@@ -4324,12 +3522,12 @@
                     <v:h position="@0,10800"/>
                   </v:handles>
                 </v:shapetype>
-                <v:shape id="shape_0" ID="AutoShape 27" path="m0,0l-2147483647,0l-2147483647,-2147483644l-2147483645,-2147483644e" stroked="t" o:allowincell="f" style="position:absolute;left:10971;top:417;width:1253;height:228;flip:xy;mso-wrap-style:none;v-text-anchor:middle;mso-position-horizontal:center;mso-position-horizontal-relative:page;mso-position-vertical:center" type="_x0000_t34">
+                <v:shape id="shape_0" ID="AutoShape 27" path="m0,0l-2147483647,0l-2147483647,-2147483644l-2147483645,-2147483644e" stroked="t" o:allowincell="f" style="position:absolute;left:10972;top:417;width:1252;height:228;flip:xy;mso-wrap-style:none;v-text-anchor:middle;mso-position-horizontal:center;mso-position-horizontal-relative:page;mso-position-vertical:center" type="_x0000_t34">
                   <v:fill o:detectmouseclick="t" on="false"/>
                   <v:stroke color="#a5a5a5" weight="9360" joinstyle="miter" endcap="flat"/>
                   <w10:wrap type="none"/>
                 </v:shape>
-                <v:shape id="shape_0" ID="AutoShape 28" path="m0,0l-2147483647,0l-2147483647,-2147483644l-2147483645,-2147483644e" stroked="t" o:allowincell="f" style="position:absolute;left:15;top:417;width:10954;height:228;flip:x;mso-wrap-style:none;v-text-anchor:middle;rotation:180;mso-position-horizontal:center;mso-position-horizontal-relative:page;mso-position-vertical:center" type="_x0000_t34">
+                <v:shape id="shape_0" ID="AutoShape 28" path="m0,0l-2147483647,0l-2147483647,-2147483644l-2147483645,-2147483644e" stroked="t" o:allowincell="f" style="position:absolute;left:15;top:418;width:10956;height:228;flip:x;mso-wrap-style:none;v-text-anchor:middle;rotation:180;mso-position-horizontal:center;mso-position-horizontal-relative:page;mso-position-vertical:center" type="_x0000_t34">
                   <v:fill o:detectmouseclick="t" on="false"/>
                   <v:stroke color="#a5a5a5" weight="9360" joinstyle="miter" endcap="flat"/>
                   <w10:wrap type="none"/>
@@ -4356,7 +3554,7 @@
       <mc:AlternateContent>
         <mc:Choice Requires="wpg">
           <w:drawing>
-            <wp:anchor behindDoc="1" distT="9525" distB="0" distL="9525" distR="9525" simplePos="0" locked="0" layoutInCell="0" allowOverlap="1" relativeHeight="9" wp14:anchorId="51D00065">
+            <wp:anchor behindDoc="1" distT="5715" distB="0" distL="635" distR="0" simplePos="0" locked="0" layoutInCell="0" allowOverlap="1" relativeHeight="20" wp14:anchorId="51D00065">
               <wp:simplePos x="0" y="0"/>
               <wp:positionH relativeFrom="page">
                 <wp:align>center</wp:align>
@@ -4385,8 +3583,8 @@
                       <wps:cNvSpPr/>
                       <wps:spPr>
                         <a:xfrm>
-                          <a:off x="6835320" y="8280"/>
-                          <a:ext cx="416520" cy="182160"/>
+                          <a:off x="6836400" y="8280"/>
+                          <a:ext cx="415800" cy="182160"/>
                         </a:xfrm>
                         <a:prstGeom prst="rect">
                           <a:avLst/>
@@ -4442,7 +3640,7 @@
                                   <w:rPr>
                                     <w:color w:themeColor="background1" w:themeShade="8c" w:val="8C8C8C"/>
                                   </w:rPr>
-                                  <w:t>4</w:t>
+                                  <w:t>5</w:t>
                                 </w:r>
                                 <w:r>
                                   <w:rPr>
@@ -4464,7 +3662,7 @@
                       <wpg:grpSpPr>
                         <a:xfrm>
                           <a:off x="0" y="0"/>
-                          <a:ext cx="7753320" cy="145440"/>
+                          <a:ext cx="7753320" cy="146160"/>
                         </a:xfrm>
                       </wpg:grpSpPr>
                       <wps:wsp>
@@ -4472,8 +3670,8 @@
                         <wps:cNvSpPr/>
                         <wps:spPr>
                           <a:xfrm flipH="1" flipV="1">
-                            <a:off x="6957000" y="0"/>
-                            <a:ext cx="796320" cy="145440"/>
+                            <a:off x="6957720" y="0"/>
+                            <a:ext cx="795600" cy="145440"/>
                           </a:xfrm>
                           <a:prstGeom prst="bentConnector3">
                             <a:avLst>
@@ -4501,8 +3699,8 @@
                         <wps:cNvSpPr/>
                         <wps:spPr>
                           <a:xfrm flipH="1" rot="10800000">
-                            <a:off x="0" y="0"/>
-                            <a:ext cx="6956280" cy="145440"/>
+                            <a:off x="0" y="720"/>
+                            <a:ext cx="6957720" cy="145440"/>
                           </a:xfrm>
                           <a:prstGeom prst="bentConnector3">
                             <a:avLst>
@@ -4537,8 +3735,8 @@
         </mc:Choice>
         <mc:Fallback>
           <w:pict>
-            <v:group id="shape_0" alt="Grupo 32" style="position:absolute;margin-left:0.6pt;margin-top:20.8pt;width:610.6pt;height:15.05pt" coordorigin="12,416" coordsize="12212,301">
-              <v:rect id="shape_0" ID="Text Box 25" path="m0,0l-2147483645,0l-2147483645,-2147483646l0,-2147483646xe" stroked="f" o:allowincell="f" style="position:absolute;left:10779;top:430;width:655;height:286;mso-wrap-style:square;v-text-anchor:top;mso-position-horizontal:center;mso-position-horizontal-relative:page;mso-position-vertical:center">
+            <v:group id="shape_0" alt="Grupo 32" style="position:absolute;margin-left:0.6pt;margin-top:20.8pt;width:610.55pt;height:15.05pt" coordorigin="12,416" coordsize="12211,301">
+              <v:rect id="shape_0" ID="Text Box 25" path="m0,0l-2147483645,0l-2147483645,-2147483646l0,-2147483646xe" stroked="f" o:allowincell="f" style="position:absolute;left:10781;top:430;width:654;height:286;mso-wrap-style:square;v-text-anchor:top;mso-position-horizontal:center;mso-position-horizontal-relative:page;mso-position-vertical:center">
                 <v:fill o:detectmouseclick="t" on="false"/>
                 <v:stroke color="#3465a4" joinstyle="round" endcap="flat"/>
                 <v:textbox>
@@ -4581,7 +3779,7 @@
                             <w:rPr>
                               <w:color w:themeColor="background1" w:themeShade="8c" w:val="8C8C8C"/>
                             </w:rPr>
-                            <w:t>4</w:t>
+                            <w:t>5</w:t>
                           </w:r>
                           <w:r>
                             <w:rPr>
@@ -4596,13 +3794,13 @@
                 </v:textbox>
                 <w10:wrap type="none"/>
               </v:rect>
-              <v:group id="shape_0" style="position:absolute;left:12;top:416;width:12212;height:229">
-                <v:shape id="shape_0" ID="AutoShape 27" path="m0,0l-2147483647,0l-2147483647,-2147483644l-2147483645,-2147483644e" stroked="t" o:allowincell="f" style="position:absolute;left:10971;top:417;width:1253;height:228;flip:xy;mso-wrap-style:none;v-text-anchor:middle;mso-position-horizontal:center;mso-position-horizontal-relative:page;mso-position-vertical:center" type="_x0000_t34">
+              <v:group id="shape_0" style="position:absolute;left:12;top:416;width:12211;height:230">
+                <v:shape id="shape_0" ID="AutoShape 27" path="m0,0l-2147483647,0l-2147483647,-2147483644l-2147483645,-2147483644e" stroked="t" o:allowincell="f" style="position:absolute;left:10972;top:417;width:1252;height:228;flip:xy;mso-wrap-style:none;v-text-anchor:middle;mso-position-horizontal:center;mso-position-horizontal-relative:page;mso-position-vertical:center" type="_x0000_t34">
                   <v:fill o:detectmouseclick="t" on="false"/>
                   <v:stroke color="#a5a5a5" weight="9360" joinstyle="miter" endcap="flat"/>
                   <w10:wrap type="none"/>
                 </v:shape>
-                <v:shape id="shape_0" ID="AutoShape 28" path="m0,0l-2147483647,0l-2147483647,-2147483644l-2147483645,-2147483644e" stroked="t" o:allowincell="f" style="position:absolute;left:15;top:417;width:10954;height:228;flip:x;mso-wrap-style:none;v-text-anchor:middle;rotation:180;mso-position-horizontal:center;mso-position-horizontal-relative:page;mso-position-vertical:center" type="_x0000_t34">
+                <v:shape id="shape_0" ID="AutoShape 28" path="m0,0l-2147483647,0l-2147483647,-2147483644l-2147483645,-2147483644e" stroked="t" o:allowincell="f" style="position:absolute;left:15;top:418;width:10956;height:228;flip:x;mso-wrap-style:none;v-text-anchor:middle;rotation:180;mso-position-horizontal:center;mso-position-horizontal-relative:page;mso-position-vertical:center" type="_x0000_t34">
                   <v:fill o:detectmouseclick="t" on="false"/>
                   <v:stroke color="#a5a5a5" weight="9360" joinstyle="miter" endcap="flat"/>
                   <w10:wrap type="none"/>
@@ -4670,6 +3868,7 @@
           <w:pPr>
             <w:pStyle w:val="Normal"/>
             <w:widowControl/>
+            <w:suppressAutoHyphens w:val="true"/>
             <w:spacing w:lineRule="auto" w:line="240" w:before="0" w:after="0"/>
             <w:jc w:val="left"/>
             <w:rPr>
@@ -4697,6 +3896,7 @@
           <w:pPr>
             <w:pStyle w:val="Normal"/>
             <w:widowControl/>
+            <w:suppressAutoHyphens w:val="true"/>
             <w:spacing w:lineRule="auto" w:line="240" w:before="0" w:after="0"/>
             <w:jc w:val="left"/>
             <w:rPr>
@@ -4724,6 +3924,7 @@
           <w:pPr>
             <w:pStyle w:val="Normal"/>
             <w:widowControl/>
+            <w:suppressAutoHyphens w:val="true"/>
             <w:spacing w:lineRule="auto" w:line="240" w:before="0" w:after="0"/>
             <w:jc w:val="left"/>
             <w:rPr>
@@ -4735,11 +3936,10 @@
           </w:pPr>
           <w:r>
             <w:rPr>
-              <w:rFonts w:eastAsia="" w:cs="" w:eastAsiaTheme="minorEastAsia" w:ascii="Century Gothic" w:hAnsi="Century Gothic"/>
-              <w:kern w:val="0"/>
+              <w:rFonts w:eastAsia="" w:eastAsiaTheme="minorEastAsia" w:ascii="Century Gothic" w:hAnsi="Century Gothic"/>
               <w:sz w:val="2"/>
               <w:szCs w:val="2"/>
-              <w:lang w:val="es-ES_tradnl" w:eastAsia="es-ES" w:bidi="ar-SA"/>
+              <w:lang w:val="es-ES_tradnl" w:eastAsia="es-ES"/>
             </w:rPr>
           </w:r>
         </w:p>
@@ -4758,6 +3958,7 @@
           <w:pPr>
             <w:pStyle w:val="Normal"/>
             <w:widowControl/>
+            <w:suppressAutoHyphens w:val="true"/>
             <w:spacing w:lineRule="auto" w:line="240" w:before="0" w:after="0"/>
             <w:jc w:val="right"/>
             <w:rPr>
@@ -4769,11 +3970,7 @@
             </w:rPr>
           </w:pPr>
           <w:r>
-            <w:rPr>
-              <w:rFonts w:cs=""/>
-              <w:kern w:val="0"/>
-              <w:lang w:bidi="ar-SA"/>
-            </w:rPr>
+            <w:rPr/>
             <w:drawing>
               <wp:inline distT="0" distB="0" distL="0" distR="0">
                 <wp:extent cx="1996440" cy="428625"/>
@@ -4876,6 +4073,7 @@
           <w:pPr>
             <w:pStyle w:val="Normal"/>
             <w:widowControl/>
+            <w:suppressAutoHyphens w:val="true"/>
             <w:spacing w:lineRule="auto" w:line="240" w:before="0" w:after="0"/>
             <w:jc w:val="left"/>
             <w:rPr>
@@ -4903,6 +4101,7 @@
           <w:pPr>
             <w:pStyle w:val="Normal"/>
             <w:widowControl/>
+            <w:suppressAutoHyphens w:val="true"/>
             <w:spacing w:lineRule="auto" w:line="240" w:before="0" w:after="0"/>
             <w:jc w:val="left"/>
             <w:rPr>
@@ -4930,6 +4129,7 @@
           <w:pPr>
             <w:pStyle w:val="Normal"/>
             <w:widowControl/>
+            <w:suppressAutoHyphens w:val="true"/>
             <w:spacing w:lineRule="auto" w:line="240" w:before="0" w:after="0"/>
             <w:jc w:val="left"/>
             <w:rPr>
@@ -4941,11 +4141,10 @@
           </w:pPr>
           <w:r>
             <w:rPr>
-              <w:rFonts w:eastAsia="" w:cs="" w:eastAsiaTheme="minorEastAsia" w:ascii="Century Gothic" w:hAnsi="Century Gothic"/>
-              <w:kern w:val="0"/>
+              <w:rFonts w:eastAsia="" w:eastAsiaTheme="minorEastAsia" w:ascii="Century Gothic" w:hAnsi="Century Gothic"/>
               <w:sz w:val="2"/>
               <w:szCs w:val="2"/>
-              <w:lang w:val="es-ES_tradnl" w:eastAsia="es-ES" w:bidi="ar-SA"/>
+              <w:lang w:val="es-ES_tradnl" w:eastAsia="es-ES"/>
             </w:rPr>
           </w:r>
         </w:p>
@@ -4964,6 +4163,7 @@
           <w:pPr>
             <w:pStyle w:val="Normal"/>
             <w:widowControl/>
+            <w:suppressAutoHyphens w:val="true"/>
             <w:spacing w:lineRule="auto" w:line="240" w:before="0" w:after="0"/>
             <w:jc w:val="right"/>
             <w:rPr>
@@ -4975,11 +4175,7 @@
             </w:rPr>
           </w:pPr>
           <w:r>
-            <w:rPr>
-              <w:rFonts w:cs=""/>
-              <w:kern w:val="0"/>
-              <w:lang w:bidi="ar-SA"/>
-            </w:rPr>
+            <w:rPr/>
             <w:drawing>
               <wp:inline distT="0" distB="0" distL="0" distR="0">
                 <wp:extent cx="1996440" cy="428625"/>
@@ -5705,6 +4901,7 @@
     <w:qFormat/>
     <w:pPr>
       <w:widowControl/>
+      <w:suppressAutoHyphens w:val="true"/>
       <w:bidi w:val="0"/>
       <w:spacing w:lineRule="auto" w:line="259" w:before="0" w:after="160"/>
       <w:jc w:val="left"/>
@@ -6003,7 +5200,6 @@
   </w:style>
   <w:style w:type="character" w:styleId="Caracteresdenotaalpie">
     <w:name w:val="Caracteres de nota al pie"/>
-    <w:basedOn w:val="DefaultParagraphFont"/>
     <w:unhideWhenUsed/>
     <w:qFormat/>
     <w:rsid w:val="005d5259"/>
@@ -6101,17 +5297,18 @@
     <w:rsid w:val="00e73cff"/>
     <w:pPr>
       <w:widowControl/>
+      <w:suppressAutoHyphens w:val="true"/>
       <w:bidi w:val="0"/>
       <w:spacing w:lineRule="auto" w:line="240" w:before="0" w:after="0"/>
       <w:jc w:val="left"/>
     </w:pPr>
     <w:rPr>
-      <w:rFonts w:eastAsia="" w:eastAsiaTheme="minorEastAsia" w:ascii="Calibri" w:hAnsi="Calibri" w:cs=""/>
+      <w:rFonts w:ascii="Calibri" w:hAnsi="Calibri" w:eastAsia="" w:cs="" w:eastAsiaTheme="minorEastAsia"/>
       <w:color w:val="auto"/>
       <w:kern w:val="0"/>
       <w:sz w:val="22"/>
       <w:szCs w:val="22"/>
-      <w:lang w:eastAsia="es-CL" w:val="es-CL" w:bidi="ar-SA"/>
+      <w:lang w:val="es-CL" w:eastAsia="es-CL" w:bidi="ar-SA"/>
     </w:rPr>
   </w:style>
   <w:style w:type="paragraph" w:styleId="Title">
@@ -6284,17 +5481,18 @@
     <w:rsid w:val="00e53696"/>
     <w:pPr>
       <w:widowControl/>
+      <w:suppressAutoHyphens w:val="true"/>
       <w:bidi w:val="0"/>
       <w:spacing w:lineRule="auto" w:line="276" w:before="0" w:after="200"/>
       <w:jc w:val="left"/>
     </w:pPr>
     <w:rPr>
-      <w:rFonts w:eastAsia="" w:eastAsiaTheme="minorEastAsia" w:ascii="Calibri" w:hAnsi="Calibri" w:cs=""/>
+      <w:rFonts w:ascii="Calibri" w:hAnsi="Calibri" w:eastAsia="" w:cs="" w:eastAsiaTheme="minorEastAsia"/>
       <w:color w:val="auto"/>
       <w:kern w:val="0"/>
       <w:sz w:val="22"/>
       <w:szCs w:val="22"/>
-      <w:lang w:eastAsia="es-CL" w:val="es-CL" w:bidi="ar-SA"/>
+      <w:lang w:val="es-CL" w:eastAsia="es-CL" w:bidi="ar-SA"/>
     </w:rPr>
   </w:style>
   <w:style w:type="paragraph" w:styleId="IndexHeading">
@@ -6426,12 +5624,13 @@
     <w:rsid w:val="00e454be"/>
     <w:pPr>
       <w:widowControl/>
+      <w:suppressAutoHyphens w:val="true"/>
       <w:bidi w:val="0"/>
       <w:spacing w:lineRule="auto" w:line="240" w:before="0" w:after="0"/>
       <w:jc w:val="left"/>
     </w:pPr>
     <w:rPr>
-      <w:rFonts w:ascii="Calibri" w:hAnsi="Calibri" w:cs="Calibri" w:eastAsia="Calibri"/>
+      <w:rFonts w:ascii="Calibri" w:hAnsi="Calibri" w:eastAsia="Calibri" w:cs="Calibri"/>
       <w:color w:val="000000"/>
       <w:kern w:val="0"/>
       <w:sz w:val="24"/>
@@ -6462,6 +5661,7 @@
     <w:rsid w:val="00c73fd9"/>
     <w:pPr>
       <w:widowControl/>
+      <w:suppressAutoHyphens w:val="true"/>
       <w:bidi w:val="0"/>
       <w:spacing w:lineRule="auto" w:line="240" w:before="0" w:after="0"/>
       <w:jc w:val="left"/>

</xml_diff>